<commit_message>
Added more to Documentation.pdf
</commit_message>
<xml_diff>
--- a/Documentation.docx
+++ b/Documentation.docx
@@ -20,11 +20,34 @@
       </w:r>
     </w:p>
     <w:p>
-      <w:pPr>
-        <w:pStyle w:val="Heading2"/>
-      </w:pPr>
-      <w:r>
-        <w:t>Usage instructions:</w:t>
+      <w:proofErr w:type="spellStart"/>
+      <w:proofErr w:type="gramStart"/>
+      <w:r>
+        <w:t>pyHasher</w:t>
+      </w:r>
+      <w:proofErr w:type="spellEnd"/>
+      <w:proofErr w:type="gramEnd"/>
+      <w:r>
+        <w:t xml:space="preserve"> normalizes a file and creates a hash for it. The normalization is done by running mnfy3 or mnfy2, and if both fail, falling back to </w:t>
+      </w:r>
+      <w:proofErr w:type="spellStart"/>
+      <w:r>
+        <w:t>mnfyfailsafe</w:t>
+      </w:r>
+      <w:proofErr w:type="spellEnd"/>
+      <w:r>
+        <w:t xml:space="preserve">, </w:t>
+      </w:r>
+      <w:proofErr w:type="gramStart"/>
+      <w:r>
+        <w:t>then</w:t>
+      </w:r>
+      <w:proofErr w:type="gramEnd"/>
+      <w:r>
+        <w:t xml:space="preserve"> creating a sha512 hash of the output file. It can be run in either python2 or python3, as long as both are installed.</w:t>
+      </w:r>
+      <w:r>
+        <w:t xml:space="preserve"> </w:t>
       </w:r>
     </w:p>
     <w:p>
@@ -32,10 +55,47 @@
         <w:pStyle w:val="Heading2"/>
       </w:pPr>
       <w:r>
-        <w:t>Assumptions:</w:t>
+        <w:t>Usage instructions:</w:t>
       </w:r>
     </w:p>
     <w:p>
+      <w:r>
+        <w:t>To hash a single file, use the following command:</w:t>
+      </w:r>
+    </w:p>
+    <w:p>
+      <w:r>
+        <w:t xml:space="preserve">‘pyHasher.py &lt;filename&gt;’ </w:t>
+      </w:r>
+    </w:p>
+    <w:p>
+      <w:r>
+        <w:t>Optionally, to see the normalized file, append ‘—dump’. (</w:t>
+      </w:r>
+      <w:proofErr w:type="gramStart"/>
+      <w:r>
+        <w:t>though</w:t>
+      </w:r>
+      <w:proofErr w:type="gramEnd"/>
+      <w:r>
+        <w:t xml:space="preserve"> this is only useful for debugging</w:t>
+      </w:r>
+      <w:r>
+        <w:t>/test</w:t>
+      </w:r>
+      <w:r>
+        <w:t>)</w:t>
+      </w:r>
+    </w:p>
+    <w:p>
+      <w:pPr>
+        <w:pStyle w:val="Heading2"/>
+      </w:pPr>
+      <w:r>
+        <w:t>Assumptions:</w:t>
+      </w:r>
+    </w:p>
+    <w:p>
       <w:pPr>
         <w:pStyle w:val="Heading3"/>
         <w:ind w:firstLine="720"/>
@@ -46,6 +106,8 @@
       <w:r>
         <w:t>:</w:t>
       </w:r>
+      <w:bookmarkStart w:id="0" w:name="_GoBack"/>
+      <w:bookmarkEnd w:id="0"/>
     </w:p>
     <w:p/>
     <w:tbl>
@@ -105,6 +167,111 @@
           </w:p>
         </w:tc>
       </w:tr>
+      <w:tr>
+        <w:trPr>
+          <w:trHeight w:val="330"/>
+        </w:trPr>
+        <w:tc>
+          <w:tcPr>
+            <w:tcW w:w="2450" w:type="dxa"/>
+          </w:tcPr>
+          <w:p>
+            <w:r>
+              <w:t>*</w:t>
+            </w:r>
+            <w:proofErr w:type="spellStart"/>
+            <w:r>
+              <w:t>Cant</w:t>
+            </w:r>
+            <w:proofErr w:type="spellEnd"/>
+            <w:r>
+              <w:t xml:space="preserve"> be found/Does not exist</w:t>
+            </w:r>
+          </w:p>
+        </w:tc>
+        <w:tc>
+          <w:tcPr>
+            <w:tcW w:w="2450" w:type="dxa"/>
+          </w:tcPr>
+          <w:p>
+            <w:proofErr w:type="spellStart"/>
+            <w:r>
+              <w:t>ImportFrom</w:t>
+            </w:r>
+            <w:proofErr w:type="spellEnd"/>
+            <w:r>
+              <w:t xml:space="preserve"> module was not optional in 2.5</w:t>
+            </w:r>
+          </w:p>
+          <w:p>
+            <w:r>
+              <w:t>Set/</w:t>
+            </w:r>
+            <w:proofErr w:type="spellStart"/>
+            <w:r>
+              <w:t>SetComp</w:t>
+            </w:r>
+            <w:proofErr w:type="spellEnd"/>
+            <w:r>
+              <w:t>/</w:t>
+            </w:r>
+            <w:proofErr w:type="spellStart"/>
+            <w:r>
+              <w:t>DictComp</w:t>
+            </w:r>
+            <w:proofErr w:type="spellEnd"/>
+            <w:r>
+              <w:t xml:space="preserve"> were introduced in 2.7</w:t>
+            </w:r>
+          </w:p>
+        </w:tc>
+        <w:tc>
+          <w:tcPr>
+            <w:tcW w:w="2450" w:type="dxa"/>
+          </w:tcPr>
+          <w:p>
+            <w:proofErr w:type="spellStart"/>
+            <w:r>
+              <w:t>ImportFrom</w:t>
+            </w:r>
+            <w:proofErr w:type="spellEnd"/>
+            <w:r>
+              <w:t xml:space="preserve"> module was not optional in 2.5</w:t>
+            </w:r>
+          </w:p>
+          <w:p>
+            <w:r>
+              <w:t>Set/</w:t>
+            </w:r>
+            <w:proofErr w:type="spellStart"/>
+            <w:r>
+              <w:t>SetComp</w:t>
+            </w:r>
+            <w:proofErr w:type="spellEnd"/>
+            <w:r>
+              <w:t>/</w:t>
+            </w:r>
+            <w:proofErr w:type="spellStart"/>
+            <w:r>
+              <w:t>DictComp</w:t>
+            </w:r>
+            <w:proofErr w:type="spellEnd"/>
+            <w:r>
+              <w:t xml:space="preserve"> were introduced in 2.7</w:t>
+            </w:r>
+          </w:p>
+        </w:tc>
+        <w:tc>
+          <w:tcPr>
+            <w:tcW w:w="2450" w:type="dxa"/>
+          </w:tcPr>
+          <w:p>
+            <w:r>
+              <w:t xml:space="preserve"> </w:t>
+            </w:r>
+          </w:p>
+        </w:tc>
+      </w:tr>
     </w:tbl>
     <w:p/>
     <w:p>
@@ -189,10 +356,7 @@
           <w:tcPr>
             <w:tcW w:w="2495" w:type="dxa"/>
           </w:tcPr>
-          <w:p>
-            <w:bookmarkStart w:id="0" w:name="_GoBack"/>
-            <w:bookmarkEnd w:id="0"/>
-          </w:p>
+          <w:p/>
         </w:tc>
         <w:tc>
           <w:tcPr>
@@ -417,6 +581,7 @@
           </w:tcPr>
           <w:p>
             <w:r>
+              <w:lastRenderedPageBreak/>
               <w:t xml:space="preserve">Some </w:t>
             </w:r>
             <w:proofErr w:type="spellStart"/>
@@ -520,7 +685,19 @@
           </w:p>
           <w:p>
             <w:r>
-              <w:t xml:space="preserve">For some reason, reading and printing very large numbers (in the order of _) causes digits to be lost. </w:t>
+              <w:t xml:space="preserve">For some reason, reading and printing very </w:t>
+            </w:r>
+            <w:r>
+              <w:t>la</w:t>
+            </w:r>
+            <w:r>
+              <w:t>rge numbers (in the order of 10**</w:t>
+            </w:r>
+            <w:r>
+              <w:t>10</w:t>
+            </w:r>
+            <w:r>
+              <w:t xml:space="preserve">) causes digits to be lost. </w:t>
             </w:r>
           </w:p>
         </w:tc>
@@ -611,90 +788,98 @@
     </w:p>
     <w:p>
       <w:r>
-        <w:t>Unit Testing of Mnfy33</w:t>
+        <w:t>Test scripts:</w:t>
       </w:r>
     </w:p>
     <w:p>
       <w:r>
-        <w:lastRenderedPageBreak/>
-        <w:t>Unit Testing of Mnfy27</w:t>
+        <w:t>/libs/mnfy</w:t>
+      </w:r>
+      <w:r>
+        <w:t>33</w:t>
+      </w:r>
+      <w:r>
+        <w:t>/test_mnfy.py - Unit Testing of Mnfy</w:t>
+      </w:r>
+      <w:r>
+        <w:t>33 (written by Brett Cannon)</w:t>
       </w:r>
     </w:p>
     <w:p>
       <w:r>
-        <w:t xml:space="preserve">Unit Testing of </w:t>
-      </w:r>
-      <w:proofErr w:type="spellStart"/>
-      <w:r>
-        <w:t>MnfyFailSafe</w:t>
-      </w:r>
-      <w:proofErr w:type="spellEnd"/>
+        <w:t>/libs/mnfy</w:t>
+      </w:r>
+      <w:r>
+        <w:t>3</w:t>
+      </w:r>
+      <w:r>
+        <w:t xml:space="preserve">3/verify_mnfy.py - Coverage </w:t>
+      </w:r>
+      <w:proofErr w:type="gramStart"/>
+      <w:r>
+        <w:t xml:space="preserve">Testing </w:t>
+      </w:r>
+      <w:r>
+        <w:t xml:space="preserve"> (</w:t>
+      </w:r>
+      <w:proofErr w:type="gramEnd"/>
+      <w:r>
+        <w:t>written by Brett Cannon)</w:t>
+      </w:r>
     </w:p>
     <w:p>
-      <w:proofErr w:type="spellStart"/>
-      <w:r>
-        <w:t>Blackbox</w:t>
-      </w:r>
-      <w:proofErr w:type="spellEnd"/>
-      <w:r>
-        <w:t xml:space="preserve"> testing of Hashing</w:t>
+      <w:r>
+        <w:t>/libs/mnfy273/test_mnfy.py - Unit Testing of Mnfy27 (modified from mnfy3300 version)</w:t>
       </w:r>
     </w:p>
     <w:p>
-      <w:pPr>
-        <w:pStyle w:val="ListParagraph"/>
-        <w:numPr>
-          <w:ilvl w:val="0"/>
-          <w:numId w:val="2"/>
-        </w:numPr>
-      </w:pPr>
-      <w:r>
-        <w:t>Mnfy33</w:t>
+      <w:r>
+        <w:t>/libs/mnfy273/</w:t>
+      </w:r>
+      <w:r>
+        <w:t>verify</w:t>
+      </w:r>
+      <w:r>
+        <w:t xml:space="preserve">_mnfy.py - </w:t>
+      </w:r>
+      <w:r>
+        <w:t xml:space="preserve">Coverage Testing of Mnfy27 </w:t>
+      </w:r>
+      <w:r>
+        <w:t>(modified from mnfy3300 version)</w:t>
       </w:r>
     </w:p>
     <w:p>
-      <w:pPr>
-        <w:pStyle w:val="ListParagraph"/>
-        <w:numPr>
-          <w:ilvl w:val="0"/>
-          <w:numId w:val="2"/>
-        </w:numPr>
-      </w:pPr>
-      <w:r>
-        <w:t>Mnfy27</w:t>
+      <w:r>
+        <w:t xml:space="preserve">Unit Testing of </w:t>
+      </w:r>
+      <w:proofErr w:type="spellStart"/>
+      <w:r>
+        <w:t>MnfyFailSafe</w:t>
+      </w:r>
+      <w:proofErr w:type="spellEnd"/>
+      <w:r>
+        <w:t xml:space="preserve"> – Informally tested, no test scripts saved.</w:t>
       </w:r>
     </w:p>
     <w:p>
-      <w:pPr>
-        <w:pStyle w:val="ListParagraph"/>
-        <w:numPr>
-          <w:ilvl w:val="0"/>
-          <w:numId w:val="2"/>
-        </w:numPr>
-      </w:pPr>
+      <w:proofErr w:type="gramStart"/>
+      <w:r>
+        <w:t>testHasher.py – Testing of hashing function/</w:t>
+      </w:r>
       <w:proofErr w:type="spellStart"/>
       <w:r>
-        <w:t>MnfyFailSafe</w:t>
+        <w:t>blackbox</w:t>
       </w:r>
       <w:proofErr w:type="spellEnd"/>
+      <w:r>
+        <w:t xml:space="preserve"> testing/testing multiple environments.</w:t>
+      </w:r>
+      <w:proofErr w:type="gramEnd"/>
     </w:p>
-    <w:p/>
     <w:p>
-      <w:proofErr w:type="spellStart"/>
-      <w:r>
-        <w:t>Blackbox</w:t>
-      </w:r>
-      <w:proofErr w:type="spellEnd"/>
-      <w:r>
-        <w:t xml:space="preserve"> testing of layered </w:t>
-      </w:r>
-      <w:proofErr w:type="spellStart"/>
-      <w:r>
-        <w:t>failiures</w:t>
-      </w:r>
-      <w:proofErr w:type="spellEnd"/>
-      <w:r>
-        <w:t>:</w:t>
+      <w:r>
+        <w:t xml:space="preserve">*Note:  Not all tests pass, because of the issues listed above. </w:t>
       </w:r>
     </w:p>
     <w:p/>

</xml_diff>

<commit_message>
Added documentation, removed some unused code in mnfy27.
</commit_message>
<xml_diff>
--- a/Documentation.docx
+++ b/Documentation.docx
@@ -20,31 +20,8 @@
       </w:r>
     </w:p>
     <w:p>
-      <w:proofErr w:type="spellStart"/>
-      <w:proofErr w:type="gramStart"/>
       <w:r>
-        <w:t>pyHasher</w:t>
-      </w:r>
-      <w:proofErr w:type="spellEnd"/>
-      <w:proofErr w:type="gramEnd"/>
-      <w:r>
-        <w:t xml:space="preserve"> normalizes a file and creates a hash for it. The normalization is done by running mnfy3 or mnfy2, and if both fail, falling back to </w:t>
-      </w:r>
-      <w:proofErr w:type="spellStart"/>
-      <w:r>
-        <w:t>mnfyfailsafe</w:t>
-      </w:r>
-      <w:proofErr w:type="spellEnd"/>
-      <w:r>
-        <w:t xml:space="preserve">, </w:t>
-      </w:r>
-      <w:proofErr w:type="gramStart"/>
-      <w:r>
-        <w:t>then</w:t>
-      </w:r>
-      <w:proofErr w:type="gramEnd"/>
-      <w:r>
-        <w:t xml:space="preserve"> creating a sha512 hash of the output file. It can be run in either python2 or python3, as long as both are installed.</w:t>
+        <w:t>pyHasher normalizes a file and creates a hash for it. The normalization is done by running mnfy3 or mnfy2, and if both fail, falling back to mnfyfailsafe, then creating a sha512 hash of the output file. It can be run in either python2 or python3, as long as both are installed.</w:t>
       </w:r>
       <w:r>
         <w:t xml:space="preserve"> </w:t>
@@ -70,15 +47,7 @@
     </w:p>
     <w:p>
       <w:r>
-        <w:t>Optionally, to see the normalized file, append ‘—dump’. (</w:t>
-      </w:r>
-      <w:proofErr w:type="gramStart"/>
-      <w:r>
-        <w:t>though</w:t>
-      </w:r>
-      <w:proofErr w:type="gramEnd"/>
-      <w:r>
-        <w:t xml:space="preserve"> this is only useful for debugging</w:t>
+        <w:t>Optionally, to see the normalized file, append ‘—dump’. (though this is only useful for debugging</w:t>
       </w:r>
       <w:r>
         <w:t>/test</w:t>
@@ -106,10 +75,7 @@
       <w:r>
         <w:t>:</w:t>
       </w:r>
-      <w:bookmarkStart w:id="0" w:name="_GoBack"/>
-      <w:bookmarkEnd w:id="0"/>
     </w:p>
-    <w:p/>
     <w:tbl>
       <w:tblPr>
         <w:tblStyle w:val="TableGrid"/>
@@ -117,10 +83,10 @@
         <w:tblLook w:val="04A0" w:firstRow="1" w:lastRow="0" w:firstColumn="1" w:lastColumn="0" w:noHBand="0" w:noVBand="1"/>
       </w:tblPr>
       <w:tblGrid>
-        <w:gridCol w:w="2450"/>
-        <w:gridCol w:w="2450"/>
-        <w:gridCol w:w="2450"/>
-        <w:gridCol w:w="2450"/>
+        <w:gridCol w:w="2394"/>
+        <w:gridCol w:w="2446"/>
+        <w:gridCol w:w="2446"/>
+        <w:gridCol w:w="2514"/>
       </w:tblGrid>
       <w:tr>
         <w:trPr>
@@ -128,7 +94,7 @@
         </w:trPr>
         <w:tc>
           <w:tcPr>
-            <w:tcW w:w="2450" w:type="dxa"/>
+            <w:tcW w:w="2394" w:type="dxa"/>
           </w:tcPr>
           <w:p>
             <w:r>
@@ -138,7 +104,7 @@
         </w:tc>
         <w:tc>
           <w:tcPr>
-            <w:tcW w:w="2450" w:type="dxa"/>
+            <w:tcW w:w="2446" w:type="dxa"/>
           </w:tcPr>
           <w:p>
             <w:r>
@@ -148,7 +114,7 @@
         </w:tc>
         <w:tc>
           <w:tcPr>
-            <w:tcW w:w="2450" w:type="dxa"/>
+            <w:tcW w:w="2446" w:type="dxa"/>
           </w:tcPr>
           <w:p>
             <w:r>
@@ -158,7 +124,7 @@
         </w:tc>
         <w:tc>
           <w:tcPr>
-            <w:tcW w:w="2450" w:type="dxa"/>
+            <w:tcW w:w="2514" w:type="dxa"/>
           </w:tcPr>
           <w:p>
             <w:r>
@@ -173,102 +139,163 @@
         </w:trPr>
         <w:tc>
           <w:tcPr>
-            <w:tcW w:w="2450" w:type="dxa"/>
-          </w:tcPr>
-          <w:p>
-            <w:r>
-              <w:t>*</w:t>
-            </w:r>
-            <w:proofErr w:type="spellStart"/>
-            <w:r>
-              <w:t>Cant</w:t>
-            </w:r>
-            <w:proofErr w:type="spellEnd"/>
-            <w:r>
-              <w:t xml:space="preserve"> be found/Does not exist</w:t>
-            </w:r>
-          </w:p>
-        </w:tc>
-        <w:tc>
-          <w:tcPr>
-            <w:tcW w:w="2450" w:type="dxa"/>
-          </w:tcPr>
-          <w:p>
-            <w:proofErr w:type="spellStart"/>
-            <w:r>
-              <w:t>ImportFrom</w:t>
-            </w:r>
-            <w:proofErr w:type="spellEnd"/>
-            <w:r>
-              <w:t xml:space="preserve"> module was not optional in 2.5</w:t>
-            </w:r>
-          </w:p>
-          <w:p>
-            <w:r>
-              <w:t>Set/</w:t>
-            </w:r>
-            <w:proofErr w:type="spellStart"/>
-            <w:r>
-              <w:t>SetComp</w:t>
-            </w:r>
-            <w:proofErr w:type="spellEnd"/>
-            <w:r>
-              <w:t>/</w:t>
-            </w:r>
-            <w:proofErr w:type="spellStart"/>
-            <w:r>
-              <w:t>DictComp</w:t>
-            </w:r>
-            <w:proofErr w:type="spellEnd"/>
-            <w:r>
-              <w:t xml:space="preserve"> were introduced in 2.7</w:t>
-            </w:r>
-          </w:p>
-        </w:tc>
-        <w:tc>
-          <w:tcPr>
-            <w:tcW w:w="2450" w:type="dxa"/>
-          </w:tcPr>
-          <w:p>
-            <w:proofErr w:type="spellStart"/>
-            <w:r>
-              <w:t>ImportFrom</w:t>
-            </w:r>
-            <w:proofErr w:type="spellEnd"/>
-            <w:r>
-              <w:t xml:space="preserve"> module was not optional in 2.5</w:t>
-            </w:r>
-          </w:p>
-          <w:p>
-            <w:r>
-              <w:t>Set/</w:t>
-            </w:r>
-            <w:proofErr w:type="spellStart"/>
-            <w:r>
-              <w:t>SetComp</w:t>
-            </w:r>
-            <w:proofErr w:type="spellEnd"/>
-            <w:r>
-              <w:t>/</w:t>
-            </w:r>
-            <w:proofErr w:type="spellStart"/>
-            <w:r>
-              <w:t>DictComp</w:t>
-            </w:r>
-            <w:proofErr w:type="spellEnd"/>
-            <w:r>
-              <w:t xml:space="preserve"> were introduced in 2.7</w:t>
-            </w:r>
-          </w:p>
-        </w:tc>
-        <w:tc>
-          <w:tcPr>
-            <w:tcW w:w="2450" w:type="dxa"/>
-          </w:tcPr>
-          <w:p>
+            <w:tcW w:w="2394" w:type="dxa"/>
+          </w:tcPr>
+          <w:p>
+            <w:r>
+              <w:t>*Cant be found/Does not exist</w:t>
+            </w:r>
+          </w:p>
+        </w:tc>
+        <w:tc>
+          <w:tcPr>
+            <w:tcW w:w="2446" w:type="dxa"/>
+          </w:tcPr>
+          <w:p>
+            <w:r>
+              <w:t>ImportFrom module was not optional in 2.5</w:t>
+            </w:r>
+          </w:p>
+          <w:p>
+            <w:r>
+              <w:t>Set/SetComp/DictComp were introduced in 2.7</w:t>
+            </w:r>
+          </w:p>
+        </w:tc>
+        <w:tc>
+          <w:tcPr>
+            <w:tcW w:w="2446" w:type="dxa"/>
+          </w:tcPr>
+          <w:p>
+            <w:r>
+              <w:t>ImportFrom module was not optional in 2.5</w:t>
+            </w:r>
+          </w:p>
+          <w:p>
+            <w:r>
+              <w:t>Set/SetComp/DictComp were introduced in 2.7</w:t>
+            </w:r>
+          </w:p>
+        </w:tc>
+        <w:tc>
+          <w:tcPr>
+            <w:tcW w:w="2514" w:type="dxa"/>
+          </w:tcPr>
+          <w:p>
+            <w:r>
+              <w:t>Guide:</w:t>
+            </w:r>
             <w:r>
               <w:t xml:space="preserve"> </w:t>
             </w:r>
+          </w:p>
+          <w:p>
+            <w:r>
+              <w:t>+ implies only in 3.3</w:t>
+            </w:r>
+          </w:p>
+          <w:p>
+            <w:r>
+              <w:t>-  implies only in 2.7</w:t>
+            </w:r>
+          </w:p>
+          <w:p>
+            <w:r>
+              <w:t>~ implies in both 2.7 and 3.3 but different.</w:t>
+            </w:r>
+          </w:p>
+          <w:p/>
+          <w:p>
+            <w:r>
+              <w:t>+WithItem</w:t>
+            </w:r>
+          </w:p>
+          <w:p>
+            <w:r>
+              <w:t>+Starred</w:t>
+            </w:r>
+          </w:p>
+          <w:p>
+            <w:r>
+              <w:t>+Bytes</w:t>
+            </w:r>
+          </w:p>
+          <w:p>
+            <w:r>
+              <w:t>+YieldFrom</w:t>
+            </w:r>
+          </w:p>
+          <w:p>
+            <w:r>
+              <w:t>+NonLocal</w:t>
+            </w:r>
+          </w:p>
+          <w:p>
+            <w:r>
+              <w:t>+Arg</w:t>
+            </w:r>
+          </w:p>
+          <w:p>
+            <w:r>
+              <w:t>+Annotations</w:t>
+            </w:r>
+          </w:p>
+          <w:p/>
+          <w:p>
+            <w:r>
+              <w:t>~ClassDef</w:t>
+            </w:r>
+          </w:p>
+          <w:p>
+            <w:r>
+              <w:t>~FunctionDef</w:t>
+            </w:r>
+          </w:p>
+          <w:p>
+            <w:r>
+              <w:t>~Raise</w:t>
+            </w:r>
+          </w:p>
+          <w:p>
+            <w:r>
+              <w:t>~ExceptHandler</w:t>
+            </w:r>
+          </w:p>
+          <w:p>
+            <w:r>
+              <w:t>~With</w:t>
+            </w:r>
+          </w:p>
+          <w:p>
+            <w:r>
+              <w:t>~Arguments</w:t>
+            </w:r>
+          </w:p>
+          <w:p>
+            <w:r>
+              <w:t>~TryExcept/TryFinally/Try</w:t>
+            </w:r>
+          </w:p>
+          <w:p/>
+          <w:p>
+            <w:r>
+              <w:t>-Print</w:t>
+            </w:r>
+          </w:p>
+          <w:p>
+            <w:r>
+              <w:t>-Exec</w:t>
+            </w:r>
+          </w:p>
+          <w:p>
+            <w:r>
+              <w:t>-Repr</w:t>
+            </w:r>
+          </w:p>
+          <w:p>
+            <w:pPr>
+              <w:pStyle w:val="ListParagraph"/>
+            </w:pPr>
           </w:p>
         </w:tc>
       </w:tr>
@@ -356,19 +383,41 @@
           <w:tcPr>
             <w:tcW w:w="2495" w:type="dxa"/>
           </w:tcPr>
-          <w:p/>
+          <w:p>
+            <w:r>
+              <w:t>WithItem</w:t>
+            </w:r>
+          </w:p>
         </w:tc>
         <w:tc>
           <w:tcPr>
             <w:tcW w:w="1312" w:type="dxa"/>
           </w:tcPr>
-          <w:p/>
+          <w:p>
+            <w:r>
+              <w:t>N/A</w:t>
+            </w:r>
+          </w:p>
         </w:tc>
         <w:tc>
           <w:tcPr>
             <w:tcW w:w="1109" w:type="dxa"/>
           </w:tcPr>
-          <w:p/>
+          <w:p>
+            <w:r>
+              <w:t>N/A</w:t>
+            </w:r>
+            <w:r>
+              <w:rPr>
+                <w:rFonts w:ascii="MS Mincho" w:eastAsia="MS Mincho" w:hAnsi="MS Mincho" w:hint="eastAsia"/>
+                <w:color w:val="273D49"/>
+                <w:sz w:val="20"/>
+                <w:szCs w:val="20"/>
+                <w:shd w:val="clear" w:color="auto" w:fill="FFFFFF"/>
+              </w:rPr>
+              <w:t xml:space="preserve"> </w:t>
+            </w:r>
+          </w:p>
         </w:tc>
         <w:tc>
           <w:tcPr>
@@ -380,6 +429,1042 @@
                 <w:tab w:val="right" w:pos="4700"/>
               </w:tabs>
             </w:pPr>
+            <w:r>
+              <w:t>Removed</w:t>
+            </w:r>
+          </w:p>
+        </w:tc>
+      </w:tr>
+      <w:tr>
+        <w:trPr>
+          <w:trHeight w:val="315"/>
+        </w:trPr>
+        <w:tc>
+          <w:tcPr>
+            <w:tcW w:w="2495" w:type="dxa"/>
+          </w:tcPr>
+          <w:p>
+            <w:r>
+              <w:t>Starred</w:t>
+            </w:r>
+          </w:p>
+        </w:tc>
+        <w:tc>
+          <w:tcPr>
+            <w:tcW w:w="1312" w:type="dxa"/>
+          </w:tcPr>
+          <w:p>
+            <w:r>
+              <w:t>N/A</w:t>
+            </w:r>
+          </w:p>
+        </w:tc>
+        <w:tc>
+          <w:tcPr>
+            <w:tcW w:w="1109" w:type="dxa"/>
+          </w:tcPr>
+          <w:p>
+            <w:r>
+              <w:t>N/A</w:t>
+            </w:r>
+          </w:p>
+        </w:tc>
+        <w:tc>
+          <w:tcPr>
+            <w:tcW w:w="4916" w:type="dxa"/>
+          </w:tcPr>
+          <w:p>
+            <w:pPr>
+              <w:tabs>
+                <w:tab w:val="right" w:pos="4700"/>
+              </w:tabs>
+            </w:pPr>
+            <w:r>
+              <w:t>Removed</w:t>
+            </w:r>
+          </w:p>
+        </w:tc>
+      </w:tr>
+      <w:tr>
+        <w:trPr>
+          <w:trHeight w:val="315"/>
+        </w:trPr>
+        <w:tc>
+          <w:tcPr>
+            <w:tcW w:w="2495" w:type="dxa"/>
+          </w:tcPr>
+          <w:p>
+            <w:r>
+              <w:t>Bytes</w:t>
+            </w:r>
+          </w:p>
+        </w:tc>
+        <w:tc>
+          <w:tcPr>
+            <w:tcW w:w="1312" w:type="dxa"/>
+          </w:tcPr>
+          <w:p>
+            <w:r>
+              <w:t>N/A</w:t>
+            </w:r>
+          </w:p>
+        </w:tc>
+        <w:tc>
+          <w:tcPr>
+            <w:tcW w:w="1109" w:type="dxa"/>
+          </w:tcPr>
+          <w:p>
+            <w:r>
+              <w:t>N/A</w:t>
+            </w:r>
+          </w:p>
+        </w:tc>
+        <w:tc>
+          <w:tcPr>
+            <w:tcW w:w="4916" w:type="dxa"/>
+          </w:tcPr>
+          <w:p>
+            <w:pPr>
+              <w:tabs>
+                <w:tab w:val="right" w:pos="4700"/>
+              </w:tabs>
+            </w:pPr>
+            <w:r>
+              <w:t>Removed</w:t>
+            </w:r>
+          </w:p>
+        </w:tc>
+      </w:tr>
+      <w:tr>
+        <w:trPr>
+          <w:trHeight w:val="315"/>
+        </w:trPr>
+        <w:tc>
+          <w:tcPr>
+            <w:tcW w:w="2495" w:type="dxa"/>
+          </w:tcPr>
+          <w:p>
+            <w:r>
+              <w:t>YieldFrom</w:t>
+            </w:r>
+          </w:p>
+        </w:tc>
+        <w:tc>
+          <w:tcPr>
+            <w:tcW w:w="1312" w:type="dxa"/>
+          </w:tcPr>
+          <w:p>
+            <w:r>
+              <w:t>N/A</w:t>
+            </w:r>
+          </w:p>
+        </w:tc>
+        <w:tc>
+          <w:tcPr>
+            <w:tcW w:w="1109" w:type="dxa"/>
+          </w:tcPr>
+          <w:p>
+            <w:r>
+              <w:t>N/A</w:t>
+            </w:r>
+          </w:p>
+        </w:tc>
+        <w:tc>
+          <w:tcPr>
+            <w:tcW w:w="4916" w:type="dxa"/>
+          </w:tcPr>
+          <w:p>
+            <w:pPr>
+              <w:tabs>
+                <w:tab w:val="right" w:pos="4700"/>
+              </w:tabs>
+            </w:pPr>
+            <w:r>
+              <w:t>Removed</w:t>
+            </w:r>
+          </w:p>
+        </w:tc>
+      </w:tr>
+      <w:tr>
+        <w:trPr>
+          <w:trHeight w:val="315"/>
+        </w:trPr>
+        <w:tc>
+          <w:tcPr>
+            <w:tcW w:w="2495" w:type="dxa"/>
+          </w:tcPr>
+          <w:p>
+            <w:r>
+              <w:t>NonLocal</w:t>
+            </w:r>
+          </w:p>
+        </w:tc>
+        <w:tc>
+          <w:tcPr>
+            <w:tcW w:w="1312" w:type="dxa"/>
+          </w:tcPr>
+          <w:p>
+            <w:r>
+              <w:t>N/A</w:t>
+            </w:r>
+          </w:p>
+        </w:tc>
+        <w:tc>
+          <w:tcPr>
+            <w:tcW w:w="1109" w:type="dxa"/>
+          </w:tcPr>
+          <w:p>
+            <w:r>
+              <w:t>N/A</w:t>
+            </w:r>
+          </w:p>
+        </w:tc>
+        <w:tc>
+          <w:tcPr>
+            <w:tcW w:w="4916" w:type="dxa"/>
+          </w:tcPr>
+          <w:p>
+            <w:pPr>
+              <w:tabs>
+                <w:tab w:val="right" w:pos="4700"/>
+              </w:tabs>
+            </w:pPr>
+            <w:r>
+              <w:t>Removed</w:t>
+            </w:r>
+          </w:p>
+        </w:tc>
+      </w:tr>
+      <w:tr>
+        <w:trPr>
+          <w:trHeight w:val="315"/>
+        </w:trPr>
+        <w:tc>
+          <w:tcPr>
+            <w:tcW w:w="2495" w:type="dxa"/>
+          </w:tcPr>
+          <w:p>
+            <w:r>
+              <w:t>Arg</w:t>
+            </w:r>
+          </w:p>
+        </w:tc>
+        <w:tc>
+          <w:tcPr>
+            <w:tcW w:w="1312" w:type="dxa"/>
+          </w:tcPr>
+          <w:p>
+            <w:r>
+              <w:t>N/A</w:t>
+            </w:r>
+          </w:p>
+        </w:tc>
+        <w:tc>
+          <w:tcPr>
+            <w:tcW w:w="1109" w:type="dxa"/>
+          </w:tcPr>
+          <w:p>
+            <w:r>
+              <w:t>N/A</w:t>
+            </w:r>
+          </w:p>
+        </w:tc>
+        <w:tc>
+          <w:tcPr>
+            <w:tcW w:w="4916" w:type="dxa"/>
+          </w:tcPr>
+          <w:p>
+            <w:pPr>
+              <w:tabs>
+                <w:tab w:val="right" w:pos="4700"/>
+              </w:tabs>
+            </w:pPr>
+            <w:r>
+              <w:t>Removed</w:t>
+            </w:r>
+          </w:p>
+        </w:tc>
+      </w:tr>
+      <w:tr>
+        <w:trPr>
+          <w:trHeight w:val="315"/>
+        </w:trPr>
+        <w:tc>
+          <w:tcPr>
+            <w:tcW w:w="2495" w:type="dxa"/>
+          </w:tcPr>
+          <w:p>
+            <w:r>
+              <w:t>Annotations</w:t>
+            </w:r>
+          </w:p>
+        </w:tc>
+        <w:tc>
+          <w:tcPr>
+            <w:tcW w:w="1312" w:type="dxa"/>
+          </w:tcPr>
+          <w:p>
+            <w:r>
+              <w:t>N/A</w:t>
+            </w:r>
+          </w:p>
+        </w:tc>
+        <w:tc>
+          <w:tcPr>
+            <w:tcW w:w="1109" w:type="dxa"/>
+          </w:tcPr>
+          <w:p>
+            <w:r>
+              <w:t>N/A</w:t>
+            </w:r>
+          </w:p>
+        </w:tc>
+        <w:tc>
+          <w:tcPr>
+            <w:tcW w:w="4916" w:type="dxa"/>
+          </w:tcPr>
+          <w:p>
+            <w:pPr>
+              <w:tabs>
+                <w:tab w:val="right" w:pos="4700"/>
+              </w:tabs>
+            </w:pPr>
+            <w:r>
+              <w:t>Removed</w:t>
+            </w:r>
+          </w:p>
+        </w:tc>
+      </w:tr>
+      <w:tr>
+        <w:trPr>
+          <w:trHeight w:val="315"/>
+        </w:trPr>
+        <w:tc>
+          <w:tcPr>
+            <w:tcW w:w="2495" w:type="dxa"/>
+          </w:tcPr>
+          <w:p>
+            <w:r>
+              <w:t>ClassDef</w:t>
+            </w:r>
+          </w:p>
+        </w:tc>
+        <w:tc>
+          <w:tcPr>
+            <w:tcW w:w="1312" w:type="dxa"/>
+          </w:tcPr>
+          <w:p>
+            <w:r>
+              <w:rPr>
+                <w:rFonts w:ascii="MS Mincho" w:eastAsia="MS Mincho" w:hAnsi="MS Mincho" w:hint="eastAsia"/>
+                <w:color w:val="273D49"/>
+                <w:sz w:val="20"/>
+                <w:szCs w:val="20"/>
+                <w:shd w:val="clear" w:color="auto" w:fill="FFFFFF"/>
+              </w:rPr>
+              <w:t>✓</w:t>
+            </w:r>
+          </w:p>
+        </w:tc>
+        <w:tc>
+          <w:tcPr>
+            <w:tcW w:w="1109" w:type="dxa"/>
+          </w:tcPr>
+          <w:p>
+            <w:r>
+              <w:rPr>
+                <w:rFonts w:ascii="MS Mincho" w:eastAsia="MS Mincho" w:hAnsi="MS Mincho" w:hint="eastAsia"/>
+                <w:color w:val="273D49"/>
+                <w:sz w:val="20"/>
+                <w:szCs w:val="20"/>
+                <w:shd w:val="clear" w:color="auto" w:fill="FFFFFF"/>
+              </w:rPr>
+              <w:t>✓</w:t>
+            </w:r>
+          </w:p>
+        </w:tc>
+        <w:tc>
+          <w:tcPr>
+            <w:tcW w:w="4916" w:type="dxa"/>
+          </w:tcPr>
+          <w:p>
+            <w:pPr>
+              <w:tabs>
+                <w:tab w:val="right" w:pos="4700"/>
+              </w:tabs>
+            </w:pPr>
+            <w:r>
+              <w:t>Keywords, *args and kwargs Removed.</w:t>
+            </w:r>
+          </w:p>
+        </w:tc>
+      </w:tr>
+      <w:tr>
+        <w:trPr>
+          <w:trHeight w:val="315"/>
+        </w:trPr>
+        <w:tc>
+          <w:tcPr>
+            <w:tcW w:w="2495" w:type="dxa"/>
+          </w:tcPr>
+          <w:p>
+            <w:r>
+              <w:t>Function Def</w:t>
+            </w:r>
+          </w:p>
+        </w:tc>
+        <w:tc>
+          <w:tcPr>
+            <w:tcW w:w="1312" w:type="dxa"/>
+          </w:tcPr>
+          <w:p>
+            <w:r>
+              <w:rPr>
+                <w:rFonts w:ascii="MS Mincho" w:eastAsia="MS Mincho" w:hAnsi="MS Mincho" w:hint="eastAsia"/>
+                <w:color w:val="273D49"/>
+                <w:sz w:val="20"/>
+                <w:szCs w:val="20"/>
+                <w:shd w:val="clear" w:color="auto" w:fill="FFFFFF"/>
+              </w:rPr>
+              <w:t>✓</w:t>
+            </w:r>
+          </w:p>
+        </w:tc>
+        <w:tc>
+          <w:tcPr>
+            <w:tcW w:w="1109" w:type="dxa"/>
+          </w:tcPr>
+          <w:p>
+            <w:r>
+              <w:rPr>
+                <w:rFonts w:ascii="MS Mincho" w:eastAsia="MS Mincho" w:hAnsi="MS Mincho" w:hint="eastAsia"/>
+                <w:color w:val="273D49"/>
+                <w:sz w:val="20"/>
+                <w:szCs w:val="20"/>
+                <w:shd w:val="clear" w:color="auto" w:fill="FFFFFF"/>
+              </w:rPr>
+              <w:t>✓</w:t>
+            </w:r>
+          </w:p>
+        </w:tc>
+        <w:tc>
+          <w:tcPr>
+            <w:tcW w:w="4916" w:type="dxa"/>
+          </w:tcPr>
+          <w:p>
+            <w:pPr>
+              <w:tabs>
+                <w:tab w:val="right" w:pos="4700"/>
+              </w:tabs>
+            </w:pPr>
+            <w:r>
+              <w:t>Returns removed</w:t>
+            </w:r>
+          </w:p>
+        </w:tc>
+      </w:tr>
+      <w:tr>
+        <w:trPr>
+          <w:trHeight w:val="315"/>
+        </w:trPr>
+        <w:tc>
+          <w:tcPr>
+            <w:tcW w:w="2495" w:type="dxa"/>
+          </w:tcPr>
+          <w:p>
+            <w:r>
+              <w:t>Raise</w:t>
+            </w:r>
+          </w:p>
+        </w:tc>
+        <w:tc>
+          <w:tcPr>
+            <w:tcW w:w="1312" w:type="dxa"/>
+          </w:tcPr>
+          <w:p>
+            <w:r>
+              <w:rPr>
+                <w:rFonts w:ascii="MS Mincho" w:eastAsia="MS Mincho" w:hAnsi="MS Mincho" w:hint="eastAsia"/>
+                <w:color w:val="273D49"/>
+                <w:sz w:val="20"/>
+                <w:szCs w:val="20"/>
+                <w:shd w:val="clear" w:color="auto" w:fill="FFFFFF"/>
+              </w:rPr>
+              <w:t>✓</w:t>
+            </w:r>
+          </w:p>
+        </w:tc>
+        <w:tc>
+          <w:tcPr>
+            <w:tcW w:w="1109" w:type="dxa"/>
+          </w:tcPr>
+          <w:p>
+            <w:r>
+              <w:rPr>
+                <w:rFonts w:ascii="MS Mincho" w:eastAsia="MS Mincho" w:hAnsi="MS Mincho" w:hint="eastAsia"/>
+                <w:color w:val="273D49"/>
+                <w:sz w:val="20"/>
+                <w:szCs w:val="20"/>
+                <w:shd w:val="clear" w:color="auto" w:fill="FFFFFF"/>
+              </w:rPr>
+              <w:t>✓</w:t>
+            </w:r>
+          </w:p>
+        </w:tc>
+        <w:tc>
+          <w:tcPr>
+            <w:tcW w:w="4916" w:type="dxa"/>
+          </w:tcPr>
+          <w:p>
+            <w:pPr>
+              <w:tabs>
+                <w:tab w:val="right" w:pos="4700"/>
+              </w:tabs>
+            </w:pPr>
+            <w:r>
+              <w:t>Tracebacks added</w:t>
+            </w:r>
+          </w:p>
+        </w:tc>
+      </w:tr>
+      <w:tr>
+        <w:trPr>
+          <w:trHeight w:val="315"/>
+        </w:trPr>
+        <w:tc>
+          <w:tcPr>
+            <w:tcW w:w="2495" w:type="dxa"/>
+          </w:tcPr>
+          <w:p>
+            <w:r>
+              <w:t>ExceptHandler</w:t>
+            </w:r>
+          </w:p>
+        </w:tc>
+        <w:tc>
+          <w:tcPr>
+            <w:tcW w:w="1312" w:type="dxa"/>
+          </w:tcPr>
+          <w:p>
+            <w:r>
+              <w:t>N/A</w:t>
+            </w:r>
+          </w:p>
+        </w:tc>
+        <w:tc>
+          <w:tcPr>
+            <w:tcW w:w="1109" w:type="dxa"/>
+          </w:tcPr>
+          <w:p>
+            <w:r>
+              <w:t>N/A</w:t>
+            </w:r>
+          </w:p>
+        </w:tc>
+        <w:tc>
+          <w:tcPr>
+            <w:tcW w:w="4916" w:type="dxa"/>
+          </w:tcPr>
+          <w:p>
+            <w:pPr>
+              <w:tabs>
+                <w:tab w:val="right" w:pos="4700"/>
+              </w:tabs>
+            </w:pPr>
+            <w:r>
+              <w:t>Both expr? And identifier? Handled in same way.</w:t>
+            </w:r>
+          </w:p>
+          <w:p>
+            <w:pPr>
+              <w:tabs>
+                <w:tab w:val="right" w:pos="4700"/>
+              </w:tabs>
+            </w:pPr>
+            <w:r>
+              <w:t>No Change required.</w:t>
+            </w:r>
+          </w:p>
+        </w:tc>
+      </w:tr>
+      <w:tr>
+        <w:trPr>
+          <w:trHeight w:val="315"/>
+        </w:trPr>
+        <w:tc>
+          <w:tcPr>
+            <w:tcW w:w="2495" w:type="dxa"/>
+          </w:tcPr>
+          <w:p>
+            <w:r>
+              <w:t>With</w:t>
+            </w:r>
+          </w:p>
+        </w:tc>
+        <w:tc>
+          <w:tcPr>
+            <w:tcW w:w="1312" w:type="dxa"/>
+          </w:tcPr>
+          <w:p>
+            <w:r>
+              <w:rPr>
+                <w:rFonts w:ascii="MS Mincho" w:eastAsia="MS Mincho" w:hAnsi="MS Mincho" w:hint="eastAsia"/>
+                <w:color w:val="273D49"/>
+                <w:sz w:val="20"/>
+                <w:szCs w:val="20"/>
+                <w:shd w:val="clear" w:color="auto" w:fill="FFFFFF"/>
+              </w:rPr>
+              <w:t>✓</w:t>
+            </w:r>
+          </w:p>
+        </w:tc>
+        <w:tc>
+          <w:tcPr>
+            <w:tcW w:w="1109" w:type="dxa"/>
+          </w:tcPr>
+          <w:p>
+            <w:r>
+              <w:rPr>
+                <w:rFonts w:ascii="MS Mincho" w:eastAsia="MS Mincho" w:hAnsi="MS Mincho" w:hint="eastAsia"/>
+                <w:color w:val="273D49"/>
+                <w:sz w:val="20"/>
+                <w:szCs w:val="20"/>
+                <w:shd w:val="clear" w:color="auto" w:fill="FFFFFF"/>
+              </w:rPr>
+              <w:t>✓</w:t>
+            </w:r>
+          </w:p>
+        </w:tc>
+        <w:tc>
+          <w:tcPr>
+            <w:tcW w:w="4916" w:type="dxa"/>
+          </w:tcPr>
+          <w:p>
+            <w:pPr>
+              <w:tabs>
+                <w:tab w:val="right" w:pos="4700"/>
+              </w:tabs>
+            </w:pPr>
+            <w:r>
+              <w:t>WithItem replaced. However the safe-transformation “CombineWithStatements” was not ported to 2.7</w:t>
+            </w:r>
+            <w:r>
+              <w:t xml:space="preserve"> </w:t>
+            </w:r>
+          </w:p>
+        </w:tc>
+      </w:tr>
+      <w:tr>
+        <w:trPr>
+          <w:trHeight w:val="315"/>
+        </w:trPr>
+        <w:tc>
+          <w:tcPr>
+            <w:tcW w:w="2495" w:type="dxa"/>
+          </w:tcPr>
+          <w:p>
+            <w:r>
+              <w:t>Arguments</w:t>
+            </w:r>
+          </w:p>
+        </w:tc>
+        <w:tc>
+          <w:tcPr>
+            <w:tcW w:w="1312" w:type="dxa"/>
+          </w:tcPr>
+          <w:p>
+            <w:r>
+              <w:rPr>
+                <w:rFonts w:ascii="MS Mincho" w:eastAsia="MS Mincho" w:hAnsi="MS Mincho" w:hint="eastAsia"/>
+                <w:color w:val="273D49"/>
+                <w:sz w:val="20"/>
+                <w:szCs w:val="20"/>
+                <w:shd w:val="clear" w:color="auto" w:fill="FFFFFF"/>
+              </w:rPr>
+              <w:t>✓</w:t>
+            </w:r>
+          </w:p>
+        </w:tc>
+        <w:tc>
+          <w:tcPr>
+            <w:tcW w:w="1109" w:type="dxa"/>
+          </w:tcPr>
+          <w:p>
+            <w:r>
+              <w:rPr>
+                <w:rFonts w:ascii="MS Mincho" w:eastAsia="MS Mincho" w:hAnsi="MS Mincho" w:hint="eastAsia"/>
+                <w:color w:val="273D49"/>
+                <w:sz w:val="20"/>
+                <w:szCs w:val="20"/>
+                <w:shd w:val="clear" w:color="auto" w:fill="FFFFFF"/>
+              </w:rPr>
+              <w:t>✓</w:t>
+            </w:r>
+          </w:p>
+        </w:tc>
+        <w:tc>
+          <w:tcPr>
+            <w:tcW w:w="4916" w:type="dxa"/>
+          </w:tcPr>
+          <w:p>
+            <w:pPr>
+              <w:tabs>
+                <w:tab w:val="right" w:pos="4700"/>
+              </w:tabs>
+            </w:pPr>
+            <w:r>
+              <w:t>Keyword only args, annotations and default keyword args removed.</w:t>
+            </w:r>
+          </w:p>
+        </w:tc>
+      </w:tr>
+      <w:tr>
+        <w:trPr>
+          <w:trHeight w:val="315"/>
+        </w:trPr>
+        <w:tc>
+          <w:tcPr>
+            <w:tcW w:w="2495" w:type="dxa"/>
+          </w:tcPr>
+          <w:p>
+            <w:r>
+              <w:t>Try [Except/Finally]</w:t>
+            </w:r>
+          </w:p>
+        </w:tc>
+        <w:tc>
+          <w:tcPr>
+            <w:tcW w:w="1312" w:type="dxa"/>
+          </w:tcPr>
+          <w:p>
+            <w:r>
+              <w:rPr>
+                <w:rFonts w:ascii="MS Mincho" w:eastAsia="MS Mincho" w:hAnsi="MS Mincho" w:hint="eastAsia"/>
+                <w:color w:val="273D49"/>
+                <w:sz w:val="20"/>
+                <w:szCs w:val="20"/>
+                <w:shd w:val="clear" w:color="auto" w:fill="FFFFFF"/>
+              </w:rPr>
+              <w:t>✓</w:t>
+            </w:r>
+          </w:p>
+        </w:tc>
+        <w:tc>
+          <w:tcPr>
+            <w:tcW w:w="1109" w:type="dxa"/>
+          </w:tcPr>
+          <w:p>
+            <w:r>
+              <w:rPr>
+                <w:rFonts w:ascii="MS Mincho" w:eastAsia="MS Mincho" w:hAnsi="MS Mincho" w:hint="eastAsia"/>
+                <w:color w:val="273D49"/>
+                <w:sz w:val="20"/>
+                <w:szCs w:val="20"/>
+                <w:shd w:val="clear" w:color="auto" w:fill="FFFFFF"/>
+              </w:rPr>
+              <w:t>✓</w:t>
+            </w:r>
+          </w:p>
+        </w:tc>
+        <w:tc>
+          <w:tcPr>
+            <w:tcW w:w="4916" w:type="dxa"/>
+          </w:tcPr>
+          <w:p>
+            <w:pPr>
+              <w:tabs>
+                <w:tab w:val="right" w:pos="4700"/>
+              </w:tabs>
+            </w:pPr>
+            <w:r>
+              <w:t>Try split into Try Except and Try Finally</w:t>
+            </w:r>
+            <w:r>
+              <w:t>. However the safe-transformation “</w:t>
+            </w:r>
+            <w:r>
+              <w:t>visit_TryExcept</w:t>
+            </w:r>
+            <w:r>
+              <w:t>” in “</w:t>
+            </w:r>
+            <w:r>
+              <w:t>EliminateUnusedConstants</w:t>
+            </w:r>
+            <w:r>
+              <w:t>” has not been ported.</w:t>
+            </w:r>
+            <w:bookmarkStart w:id="0" w:name="_GoBack"/>
+            <w:bookmarkEnd w:id="0"/>
+          </w:p>
+        </w:tc>
+      </w:tr>
+      <w:tr>
+        <w:trPr>
+          <w:trHeight w:val="315"/>
+        </w:trPr>
+        <w:tc>
+          <w:tcPr>
+            <w:tcW w:w="2495" w:type="dxa"/>
+          </w:tcPr>
+          <w:p>
+            <w:r>
+              <w:t>Print</w:t>
+            </w:r>
+          </w:p>
+        </w:tc>
+        <w:tc>
+          <w:tcPr>
+            <w:tcW w:w="1312" w:type="dxa"/>
+          </w:tcPr>
+          <w:p>
+            <w:pPr>
+              <w:rPr>
+                <w:rFonts w:ascii="MS Mincho" w:eastAsia="MS Mincho" w:hAnsi="MS Mincho"/>
+                <w:color w:val="273D49"/>
+                <w:sz w:val="20"/>
+                <w:szCs w:val="20"/>
+                <w:shd w:val="clear" w:color="auto" w:fill="FFFFFF"/>
+              </w:rPr>
+            </w:pPr>
+            <w:r>
+              <w:rPr>
+                <w:rFonts w:ascii="MS Mincho" w:eastAsia="MS Mincho" w:hAnsi="MS Mincho" w:hint="eastAsia"/>
+                <w:color w:val="273D49"/>
+                <w:sz w:val="20"/>
+                <w:szCs w:val="20"/>
+                <w:shd w:val="clear" w:color="auto" w:fill="FFFFFF"/>
+              </w:rPr>
+              <w:t>✓</w:t>
+            </w:r>
+          </w:p>
+        </w:tc>
+        <w:tc>
+          <w:tcPr>
+            <w:tcW w:w="1109" w:type="dxa"/>
+          </w:tcPr>
+          <w:p>
+            <w:pPr>
+              <w:rPr>
+                <w:rFonts w:ascii="MS Mincho" w:eastAsia="MS Mincho" w:hAnsi="MS Mincho"/>
+                <w:color w:val="273D49"/>
+                <w:sz w:val="20"/>
+                <w:szCs w:val="20"/>
+                <w:shd w:val="clear" w:color="auto" w:fill="FFFFFF"/>
+              </w:rPr>
+            </w:pPr>
+            <w:r>
+              <w:rPr>
+                <w:rFonts w:ascii="MS Mincho" w:eastAsia="MS Mincho" w:hAnsi="MS Mincho" w:hint="eastAsia"/>
+                <w:color w:val="273D49"/>
+                <w:sz w:val="20"/>
+                <w:szCs w:val="20"/>
+                <w:shd w:val="clear" w:color="auto" w:fill="FFFFFF"/>
+              </w:rPr>
+              <w:t>✓</w:t>
+            </w:r>
+          </w:p>
+        </w:tc>
+        <w:tc>
+          <w:tcPr>
+            <w:tcW w:w="4916" w:type="dxa"/>
+          </w:tcPr>
+          <w:p>
+            <w:pPr>
+              <w:tabs>
+                <w:tab w:val="right" w:pos="4700"/>
+              </w:tabs>
+            </w:pPr>
+            <w:r>
+              <w:t>Works fine except:</w:t>
+            </w:r>
+          </w:p>
+          <w:p>
+            <w:pPr>
+              <w:tabs>
+                <w:tab w:val="right" w:pos="4700"/>
+              </w:tabs>
+            </w:pPr>
+            <w:r>
+              <w:t>Print(‘hello’) will become print ‘hello’ in mnfy2.7</w:t>
+            </w:r>
+          </w:p>
+          <w:p>
+            <w:pPr>
+              <w:tabs>
+                <w:tab w:val="right" w:pos="4700"/>
+              </w:tabs>
+            </w:pPr>
+            <w:r>
+              <w:t>But remain print(‘hello’) in mnfy3.3.</w:t>
+            </w:r>
+          </w:p>
+        </w:tc>
+      </w:tr>
+      <w:tr>
+        <w:trPr>
+          <w:trHeight w:val="315"/>
+        </w:trPr>
+        <w:tc>
+          <w:tcPr>
+            <w:tcW w:w="2495" w:type="dxa"/>
+          </w:tcPr>
+          <w:p>
+            <w:r>
+              <w:t>Exec</w:t>
+            </w:r>
+          </w:p>
+        </w:tc>
+        <w:tc>
+          <w:tcPr>
+            <w:tcW w:w="1312" w:type="dxa"/>
+          </w:tcPr>
+          <w:p>
+            <w:pPr>
+              <w:rPr>
+                <w:rFonts w:ascii="MS Mincho" w:eastAsia="MS Mincho" w:hAnsi="MS Mincho"/>
+                <w:color w:val="273D49"/>
+                <w:sz w:val="20"/>
+                <w:szCs w:val="20"/>
+                <w:shd w:val="clear" w:color="auto" w:fill="FFFFFF"/>
+              </w:rPr>
+            </w:pPr>
+            <w:r>
+              <w:rPr>
+                <w:rFonts w:ascii="MS Mincho" w:eastAsia="MS Mincho" w:hAnsi="MS Mincho" w:hint="eastAsia"/>
+                <w:color w:val="273D49"/>
+                <w:sz w:val="20"/>
+                <w:szCs w:val="20"/>
+                <w:shd w:val="clear" w:color="auto" w:fill="FFFFFF"/>
+              </w:rPr>
+              <w:t>✓</w:t>
+            </w:r>
+          </w:p>
+        </w:tc>
+        <w:tc>
+          <w:tcPr>
+            <w:tcW w:w="1109" w:type="dxa"/>
+          </w:tcPr>
+          <w:p>
+            <w:pPr>
+              <w:rPr>
+                <w:rFonts w:ascii="MS Mincho" w:eastAsia="MS Mincho" w:hAnsi="MS Mincho"/>
+                <w:color w:val="273D49"/>
+                <w:sz w:val="20"/>
+                <w:szCs w:val="20"/>
+                <w:shd w:val="clear" w:color="auto" w:fill="FFFFFF"/>
+              </w:rPr>
+            </w:pPr>
+            <w:r>
+              <w:rPr>
+                <w:rFonts w:ascii="MS Mincho" w:eastAsia="MS Mincho" w:hAnsi="MS Mincho" w:hint="eastAsia"/>
+                <w:color w:val="273D49"/>
+                <w:sz w:val="20"/>
+                <w:szCs w:val="20"/>
+                <w:shd w:val="clear" w:color="auto" w:fill="FFFFFF"/>
+              </w:rPr>
+              <w:t>✓</w:t>
+            </w:r>
+          </w:p>
+        </w:tc>
+        <w:tc>
+          <w:tcPr>
+            <w:tcW w:w="4916" w:type="dxa"/>
+          </w:tcPr>
+          <w:p>
+            <w:pPr>
+              <w:tabs>
+                <w:tab w:val="right" w:pos="4700"/>
+              </w:tabs>
+            </w:pPr>
+            <w:r>
+              <w:t>Added</w:t>
+            </w:r>
+          </w:p>
+        </w:tc>
+      </w:tr>
+      <w:tr>
+        <w:trPr>
+          <w:trHeight w:val="315"/>
+        </w:trPr>
+        <w:tc>
+          <w:tcPr>
+            <w:tcW w:w="2495" w:type="dxa"/>
+          </w:tcPr>
+          <w:p>
+            <w:r>
+              <w:t>Repr</w:t>
+            </w:r>
+          </w:p>
+        </w:tc>
+        <w:tc>
+          <w:tcPr>
+            <w:tcW w:w="1312" w:type="dxa"/>
+          </w:tcPr>
+          <w:p>
+            <w:pPr>
+              <w:rPr>
+                <w:rFonts w:ascii="MS Mincho" w:eastAsia="MS Mincho" w:hAnsi="MS Mincho"/>
+                <w:color w:val="273D49"/>
+                <w:sz w:val="20"/>
+                <w:szCs w:val="20"/>
+                <w:shd w:val="clear" w:color="auto" w:fill="FFFFFF"/>
+              </w:rPr>
+            </w:pPr>
+            <w:r>
+              <w:rPr>
+                <w:rFonts w:ascii="MS Mincho" w:eastAsia="MS Mincho" w:hAnsi="MS Mincho" w:hint="eastAsia"/>
+                <w:color w:val="273D49"/>
+                <w:sz w:val="20"/>
+                <w:szCs w:val="20"/>
+                <w:shd w:val="clear" w:color="auto" w:fill="FFFFFF"/>
+              </w:rPr>
+              <w:t>✓</w:t>
+            </w:r>
+          </w:p>
+        </w:tc>
+        <w:tc>
+          <w:tcPr>
+            <w:tcW w:w="1109" w:type="dxa"/>
+          </w:tcPr>
+          <w:p>
+            <w:pPr>
+              <w:rPr>
+                <w:rFonts w:ascii="MS Mincho" w:eastAsia="MS Mincho" w:hAnsi="MS Mincho"/>
+                <w:color w:val="273D49"/>
+                <w:sz w:val="20"/>
+                <w:szCs w:val="20"/>
+                <w:shd w:val="clear" w:color="auto" w:fill="FFFFFF"/>
+              </w:rPr>
+            </w:pPr>
+            <w:r>
+              <w:t>N/A</w:t>
+            </w:r>
+          </w:p>
+        </w:tc>
+        <w:tc>
+          <w:tcPr>
+            <w:tcW w:w="4916" w:type="dxa"/>
+          </w:tcPr>
+          <w:p>
+            <w:pPr>
+              <w:tabs>
+                <w:tab w:val="right" w:pos="4700"/>
+              </w:tabs>
+            </w:pPr>
+            <w:r>
+              <w:t>Repr is theoretically implemented, but ast.parse()  treats repr as a function call instead of a node, so its</w:t>
+            </w:r>
+          </w:p>
+          <w:p>
+            <w:pPr>
+              <w:tabs>
+                <w:tab w:val="right" w:pos="4700"/>
+              </w:tabs>
+            </w:pPr>
+            <w:r>
+              <w:t xml:space="preserve">not possible to test.  (The code is never executed) </w:t>
+            </w:r>
           </w:p>
         </w:tc>
       </w:tr>
@@ -396,16 +1481,17 @@
     <w:tbl>
       <w:tblPr>
         <w:tblStyle w:val="TableGrid"/>
-        <w:tblW w:w="9846" w:type="dxa"/>
+        <w:tblW w:w="9828" w:type="dxa"/>
         <w:tblLayout w:type="fixed"/>
         <w:tblLook w:val="04A0" w:firstRow="1" w:lastRow="0" w:firstColumn="1" w:lastColumn="0" w:noHBand="0" w:noVBand="1"/>
       </w:tblPr>
       <w:tblGrid>
-        <w:gridCol w:w="2887"/>
-        <w:gridCol w:w="1087"/>
-        <w:gridCol w:w="2763"/>
-        <w:gridCol w:w="1021"/>
-        <w:gridCol w:w="2088"/>
+        <w:gridCol w:w="328"/>
+        <w:gridCol w:w="2930"/>
+        <w:gridCol w:w="1080"/>
+        <w:gridCol w:w="2610"/>
+        <w:gridCol w:w="715"/>
+        <w:gridCol w:w="2165"/>
       </w:tblGrid>
       <w:tr>
         <w:trPr>
@@ -413,7 +1499,17 @@
         </w:trPr>
         <w:tc>
           <w:tcPr>
-            <w:tcW w:w="2887" w:type="dxa"/>
+            <w:tcW w:w="328" w:type="dxa"/>
+          </w:tcPr>
+          <w:p>
+            <w:r>
+              <w:t>#</w:t>
+            </w:r>
+          </w:p>
+        </w:tc>
+        <w:tc>
+          <w:tcPr>
+            <w:tcW w:w="2930" w:type="dxa"/>
           </w:tcPr>
           <w:p>
             <w:r>
@@ -423,7 +1519,7 @@
         </w:tc>
         <w:tc>
           <w:tcPr>
-            <w:tcW w:w="1087" w:type="dxa"/>
+            <w:tcW w:w="1080" w:type="dxa"/>
           </w:tcPr>
           <w:p>
             <w:r>
@@ -433,7 +1529,7 @@
         </w:tc>
         <w:tc>
           <w:tcPr>
-            <w:tcW w:w="2763" w:type="dxa"/>
+            <w:tcW w:w="2610" w:type="dxa"/>
           </w:tcPr>
           <w:p>
             <w:r>
@@ -443,7 +1539,7 @@
         </w:tc>
         <w:tc>
           <w:tcPr>
-            <w:tcW w:w="1021" w:type="dxa"/>
+            <w:tcW w:w="715" w:type="dxa"/>
           </w:tcPr>
           <w:p>
             <w:r>
@@ -453,7 +1549,7 @@
         </w:tc>
         <w:tc>
           <w:tcPr>
-            <w:tcW w:w="2088" w:type="dxa"/>
+            <w:tcW w:w="2165" w:type="dxa"/>
           </w:tcPr>
           <w:p>
             <w:r>
@@ -468,14 +1564,21 @@
         </w:trPr>
         <w:tc>
           <w:tcPr>
-            <w:tcW w:w="2887" w:type="dxa"/>
-          </w:tcPr>
-          <w:p>
-            <w:r>
-              <w:t>Slicing error</w:t>
-            </w:r>
-            <w:r>
-              <w:t>-</w:t>
+            <w:tcW w:w="328" w:type="dxa"/>
+          </w:tcPr>
+          <w:p>
+            <w:r>
+              <w:t>1</w:t>
+            </w:r>
+          </w:p>
+        </w:tc>
+        <w:tc>
+          <w:tcPr>
+            <w:tcW w:w="2930" w:type="dxa"/>
+          </w:tcPr>
+          <w:p>
+            <w:r>
+              <w:t>Slicing error-</w:t>
             </w:r>
           </w:p>
           <w:p>
@@ -494,16 +1597,14 @@
             </w:r>
           </w:p>
           <w:p>
-            <w:proofErr w:type="gramStart"/>
             <w:r>
               <w:t>Which has different meaning.</w:t>
             </w:r>
-            <w:proofErr w:type="gramEnd"/>
-          </w:p>
-        </w:tc>
-        <w:tc>
-          <w:tcPr>
-            <w:tcW w:w="1087" w:type="dxa"/>
+          </w:p>
+        </w:tc>
+        <w:tc>
+          <w:tcPr>
+            <w:tcW w:w="1080" w:type="dxa"/>
           </w:tcPr>
           <w:p>
             <w:r>
@@ -513,60 +1614,35 @@
         </w:tc>
         <w:tc>
           <w:tcPr>
-            <w:tcW w:w="2763" w:type="dxa"/>
-          </w:tcPr>
-          <w:p>
-            <w:r>
-              <w:t xml:space="preserve">No impact on hashing because its </w:t>
-            </w:r>
-            <w:proofErr w:type="spellStart"/>
-            <w:r>
-              <w:t>consistant</w:t>
-            </w:r>
-            <w:proofErr w:type="spellEnd"/>
-            <w:r>
-              <w:t xml:space="preserve">. Is an issue for </w:t>
-            </w:r>
-            <w:proofErr w:type="spellStart"/>
-            <w:r>
-              <w:t>mnfy’s</w:t>
-            </w:r>
-            <w:proofErr w:type="spellEnd"/>
-            <w:r>
-              <w:t xml:space="preserve"> standalone goals of portable </w:t>
-            </w:r>
-            <w:proofErr w:type="gramStart"/>
-            <w:r>
-              <w:t>code.</w:t>
-            </w:r>
-            <w:proofErr w:type="gramEnd"/>
-          </w:p>
-        </w:tc>
-        <w:tc>
-          <w:tcPr>
-            <w:tcW w:w="1021" w:type="dxa"/>
+            <w:tcW w:w="2610" w:type="dxa"/>
+          </w:tcPr>
+          <w:p>
+            <w:r>
+              <w:t>No impact on hashing because its consistant. Is an issue for mnfy’s standalone goals of portable code.</w:t>
+            </w:r>
+          </w:p>
+        </w:tc>
+        <w:tc>
+          <w:tcPr>
+            <w:tcW w:w="715" w:type="dxa"/>
           </w:tcPr>
           <w:p>
             <w:r>
               <w:t>Low</w:t>
             </w:r>
           </w:p>
-        </w:tc>
-        <w:tc>
-          <w:tcPr>
-            <w:tcW w:w="2088" w:type="dxa"/>
-          </w:tcPr>
-          <w:p>
-            <w:r>
-              <w:t>No action required for hashing /</w:t>
-            </w:r>
-            <w:proofErr w:type="spellStart"/>
-            <w:r>
-              <w:t>RedHat</w:t>
-            </w:r>
-            <w:proofErr w:type="spellEnd"/>
-            <w:r>
-              <w:t xml:space="preserve"> purposes.</w:t>
+          <w:p/>
+          <w:p/>
+          <w:p/>
+          <w:p/>
+        </w:tc>
+        <w:tc>
+          <w:tcPr>
+            <w:tcW w:w="2165" w:type="dxa"/>
+          </w:tcPr>
+          <w:p>
+            <w:r>
+              <w:t>No action required for hashing /RedHat purposes.</w:t>
             </w:r>
           </w:p>
         </w:tc>
@@ -577,42 +1653,28 @@
         </w:trPr>
         <w:tc>
           <w:tcPr>
-            <w:tcW w:w="2887" w:type="dxa"/>
+            <w:tcW w:w="328" w:type="dxa"/>
           </w:tcPr>
           <w:p>
             <w:r>
               <w:lastRenderedPageBreak/>
-              <w:t xml:space="preserve">Some </w:t>
-            </w:r>
-            <w:proofErr w:type="spellStart"/>
-            <w:r>
-              <w:t>docstrings</w:t>
-            </w:r>
-            <w:proofErr w:type="spellEnd"/>
-            <w:r>
-              <w:t xml:space="preserve"> are referenced by __doc__ call in python. </w:t>
-            </w:r>
-            <w:proofErr w:type="spellStart"/>
-            <w:r>
-              <w:t>Docstrings</w:t>
-            </w:r>
-            <w:proofErr w:type="spellEnd"/>
-            <w:r>
-              <w:t xml:space="preserve"> are removed by </w:t>
-            </w:r>
-            <w:proofErr w:type="spellStart"/>
-            <w:r>
-              <w:t>mnfy</w:t>
-            </w:r>
-            <w:proofErr w:type="spellEnd"/>
-            <w:r>
-              <w:t>, causing compile/run problems.</w:t>
-            </w:r>
-          </w:p>
-        </w:tc>
-        <w:tc>
-          <w:tcPr>
-            <w:tcW w:w="1087" w:type="dxa"/>
+              <w:t>2</w:t>
+            </w:r>
+          </w:p>
+        </w:tc>
+        <w:tc>
+          <w:tcPr>
+            <w:tcW w:w="2930" w:type="dxa"/>
+          </w:tcPr>
+          <w:p>
+            <w:r>
+              <w:t>Some docstrings are referenced by __doc__ call in python. Docstrings are removed by mnfy, causing compile/run problems.</w:t>
+            </w:r>
+          </w:p>
+        </w:tc>
+        <w:tc>
+          <w:tcPr>
+            <w:tcW w:w="1080" w:type="dxa"/>
           </w:tcPr>
           <w:p>
             <w:r>
@@ -622,25 +1684,17 @@
         </w:tc>
         <w:tc>
           <w:tcPr>
-            <w:tcW w:w="2763" w:type="dxa"/>
-          </w:tcPr>
-          <w:p>
-            <w:r>
-              <w:t xml:space="preserve">No impact on hashing because code does not need to compile and removal of </w:t>
-            </w:r>
-            <w:proofErr w:type="spellStart"/>
-            <w:r>
-              <w:t>docstrings</w:t>
-            </w:r>
-            <w:proofErr w:type="spellEnd"/>
-            <w:r>
-              <w:t xml:space="preserve"> is consistent.</w:t>
-            </w:r>
-          </w:p>
-        </w:tc>
-        <w:tc>
-          <w:tcPr>
-            <w:tcW w:w="1021" w:type="dxa"/>
+            <w:tcW w:w="2610" w:type="dxa"/>
+          </w:tcPr>
+          <w:p>
+            <w:r>
+              <w:t>No impact on hashing because code does not need to compile and removal of docstrings is consistent.</w:t>
+            </w:r>
+          </w:p>
+        </w:tc>
+        <w:tc>
+          <w:tcPr>
+            <w:tcW w:w="715" w:type="dxa"/>
           </w:tcPr>
           <w:p>
             <w:r>
@@ -650,19 +1704,11 @@
         </w:tc>
         <w:tc>
           <w:tcPr>
-            <w:tcW w:w="2088" w:type="dxa"/>
-          </w:tcPr>
-          <w:p>
-            <w:r>
-              <w:t>No action required for hashing/</w:t>
-            </w:r>
-            <w:proofErr w:type="spellStart"/>
-            <w:r>
-              <w:t>RedHat</w:t>
-            </w:r>
-            <w:proofErr w:type="spellEnd"/>
-            <w:r>
-              <w:t xml:space="preserve"> purposes.</w:t>
+            <w:tcW w:w="2165" w:type="dxa"/>
+          </w:tcPr>
+          <w:p>
+            <w:r>
+              <w:t>No action required for hashing/RedHat purposes.</w:t>
             </w:r>
           </w:p>
         </w:tc>
@@ -673,37 +1719,32 @@
         </w:trPr>
         <w:tc>
           <w:tcPr>
-            <w:tcW w:w="2887" w:type="dxa"/>
-          </w:tcPr>
-          <w:p>
-            <w:r>
-              <w:t>Big Numbers</w:t>
-            </w:r>
-            <w:r>
-              <w:t>:</w:t>
-            </w:r>
-          </w:p>
-          <w:p>
-            <w:r>
-              <w:t xml:space="preserve">For some reason, reading and printing very </w:t>
-            </w:r>
-            <w:r>
-              <w:t>la</w:t>
-            </w:r>
-            <w:r>
-              <w:t>rge numbers (in the order of 10**</w:t>
-            </w:r>
-            <w:r>
-              <w:t>10</w:t>
-            </w:r>
-            <w:r>
-              <w:t xml:space="preserve">) causes digits to be lost. </w:t>
-            </w:r>
-          </w:p>
-        </w:tc>
-        <w:tc>
-          <w:tcPr>
-            <w:tcW w:w="1087" w:type="dxa"/>
+            <w:tcW w:w="328" w:type="dxa"/>
+          </w:tcPr>
+          <w:p>
+            <w:r>
+              <w:t>3</w:t>
+            </w:r>
+          </w:p>
+        </w:tc>
+        <w:tc>
+          <w:tcPr>
+            <w:tcW w:w="2930" w:type="dxa"/>
+          </w:tcPr>
+          <w:p>
+            <w:r>
+              <w:t>Big Numbers:</w:t>
+            </w:r>
+          </w:p>
+          <w:p>
+            <w:r>
+              <w:t xml:space="preserve">For some reason, reading and printing very large numbers (in the order of 10**10) causes digits to be lost. </w:t>
+            </w:r>
+          </w:p>
+        </w:tc>
+        <w:tc>
+          <w:tcPr>
+            <w:tcW w:w="1080" w:type="dxa"/>
           </w:tcPr>
           <w:p>
             <w:r>
@@ -713,7 +1754,7 @@
         </w:tc>
         <w:tc>
           <w:tcPr>
-            <w:tcW w:w="2763" w:type="dxa"/>
+            <w:tcW w:w="2610" w:type="dxa"/>
           </w:tcPr>
           <w:p>
             <w:r>
@@ -723,7 +1764,7 @@
         </w:tc>
         <w:tc>
           <w:tcPr>
-            <w:tcW w:w="1021" w:type="dxa"/>
+            <w:tcW w:w="715" w:type="dxa"/>
           </w:tcPr>
           <w:p>
             <w:r>
@@ -733,7 +1774,7 @@
         </w:tc>
         <w:tc>
           <w:tcPr>
-            <w:tcW w:w="2088" w:type="dxa"/>
+            <w:tcW w:w="2165" w:type="dxa"/>
           </w:tcPr>
           <w:p>
             <w:r>
@@ -748,31 +1789,37 @@
         </w:trPr>
         <w:tc>
           <w:tcPr>
-            <w:tcW w:w="2887" w:type="dxa"/>
+            <w:tcW w:w="328" w:type="dxa"/>
           </w:tcPr>
           <w:p/>
         </w:tc>
         <w:tc>
           <w:tcPr>
-            <w:tcW w:w="1087" w:type="dxa"/>
+            <w:tcW w:w="2930" w:type="dxa"/>
           </w:tcPr>
           <w:p/>
         </w:tc>
         <w:tc>
           <w:tcPr>
-            <w:tcW w:w="2763" w:type="dxa"/>
+            <w:tcW w:w="1080" w:type="dxa"/>
           </w:tcPr>
           <w:p/>
         </w:tc>
         <w:tc>
           <w:tcPr>
-            <w:tcW w:w="1021" w:type="dxa"/>
+            <w:tcW w:w="2610" w:type="dxa"/>
           </w:tcPr>
           <w:p/>
         </w:tc>
         <w:tc>
           <w:tcPr>
-            <w:tcW w:w="2088" w:type="dxa"/>
+            <w:tcW w:w="715" w:type="dxa"/>
+          </w:tcPr>
+          <w:p/>
+        </w:tc>
+        <w:tc>
+          <w:tcPr>
+            <w:tcW w:w="2165" w:type="dxa"/>
           </w:tcPr>
           <w:p/>
         </w:tc>
@@ -793,38 +1840,12 @@
     </w:p>
     <w:p>
       <w:r>
-        <w:t>/libs/mnfy</w:t>
-      </w:r>
-      <w:r>
-        <w:t>33</w:t>
-      </w:r>
-      <w:r>
-        <w:t>/test_mnfy.py - Unit Testing of Mnfy</w:t>
-      </w:r>
-      <w:r>
-        <w:t>33 (written by Brett Cannon)</w:t>
+        <w:t>/libs/mnfy33/test_mnfy.py - Unit Testing of Mnfy33 (written by Brett Cannon)</w:t>
       </w:r>
     </w:p>
     <w:p>
       <w:r>
-        <w:t>/libs/mnfy</w:t>
-      </w:r>
-      <w:r>
-        <w:t>3</w:t>
-      </w:r>
-      <w:r>
-        <w:t xml:space="preserve">3/verify_mnfy.py - Coverage </w:t>
-      </w:r>
-      <w:proofErr w:type="gramStart"/>
-      <w:r>
-        <w:t xml:space="preserve">Testing </w:t>
-      </w:r>
-      <w:r>
-        <w:t xml:space="preserve"> (</w:t>
-      </w:r>
-      <w:proofErr w:type="gramEnd"/>
-      <w:r>
-        <w:t>written by Brett Cannon)</w:t>
+        <w:t>/libs/mnfy33/verify_mnfy.py - Coverage Testing  (written by Brett Cannon)</w:t>
       </w:r>
     </w:p>
     <w:p>
@@ -833,49 +1854,46 @@
       </w:r>
     </w:p>
     <w:p>
+      <w:pPr>
+        <w:pStyle w:val="ListParagraph"/>
+        <w:numPr>
+          <w:ilvl w:val="0"/>
+          <w:numId w:val="7"/>
+        </w:numPr>
+      </w:pPr>
       <w:r>
-        <w:t>/libs/mnfy273/</w:t>
-      </w:r>
-      <w:r>
-        <w:t>verify</w:t>
-      </w:r>
-      <w:r>
-        <w:t xml:space="preserve">_mnfy.py - </w:t>
-      </w:r>
-      <w:r>
-        <w:t xml:space="preserve">Coverage Testing of Mnfy27 </w:t>
-      </w:r>
-      <w:r>
-        <w:t>(modified from mnfy3300 version)</w:t>
+        <w:t>Fails on test_empty_Try because unused try transform has not been ported.</w:t>
       </w:r>
     </w:p>
     <w:p>
       <w:r>
-        <w:t xml:space="preserve">Unit Testing of </w:t>
+        <w:t>/libs/mnfy273/verify_mnfy.py - Coverage Testing of Mnfy27 (modified from mnfy3300 version)</w:t>
       </w:r>
-      <w:proofErr w:type="spellStart"/>
+    </w:p>
+    <w:p>
+      <w:pPr>
+        <w:pStyle w:val="ListParagraph"/>
+        <w:numPr>
+          <w:ilvl w:val="0"/>
+          <w:numId w:val="6"/>
+        </w:numPr>
+      </w:pPr>
       <w:r>
-        <w:t>MnfyFailSafe</w:t>
+        <w:t>Fails on aifc.py because of Issue#3 and on urllib because of Issue#1.</w:t>
       </w:r>
-      <w:proofErr w:type="spellEnd"/>
+    </w:p>
+    <w:p>
+      <w:r>
+        <w:t>Unit Testing of MnfyFailSafe</w:t>
+      </w:r>
       <w:r>
         <w:t xml:space="preserve"> – Informally tested, no test scripts saved.</w:t>
       </w:r>
     </w:p>
     <w:p>
-      <w:proofErr w:type="gramStart"/>
       <w:r>
-        <w:t>testHasher.py – Testing of hashing function/</w:t>
+        <w:t>testHasher.py – Testing of hashing function/blackbox testing/testing multiple environments.</w:t>
       </w:r>
-      <w:proofErr w:type="spellStart"/>
-      <w:r>
-        <w:t>blackbox</w:t>
-      </w:r>
-      <w:proofErr w:type="spellEnd"/>
-      <w:r>
-        <w:t xml:space="preserve"> testing/testing multiple environments.</w:t>
-      </w:r>
-      <w:proofErr w:type="gramEnd"/>
     </w:p>
     <w:p>
       <w:r>
@@ -896,6 +1914,230 @@
 <file path=word/numbering.xml><?xml version="1.0" encoding="utf-8"?>
 <w:numbering xmlns:wpc="http://schemas.microsoft.com/office/word/2010/wordprocessingCanvas" xmlns:mc="http://schemas.openxmlformats.org/markup-compatibility/2006" xmlns:o="urn:schemas-microsoft-com:office:office" xmlns:r="http://schemas.openxmlformats.org/officeDocument/2006/relationships" xmlns:m="http://schemas.openxmlformats.org/officeDocument/2006/math" xmlns:v="urn:schemas-microsoft-com:vml" xmlns:wp14="http://schemas.microsoft.com/office/word/2010/wordprocessingDrawing" xmlns:wp="http://schemas.openxmlformats.org/drawingml/2006/wordprocessingDrawing" xmlns:w10="urn:schemas-microsoft-com:office:word" xmlns:w="http://schemas.openxmlformats.org/wordprocessingml/2006/main" xmlns:w14="http://schemas.microsoft.com/office/word/2010/wordml" xmlns:wpg="http://schemas.microsoft.com/office/word/2010/wordprocessingGroup" xmlns:wpi="http://schemas.microsoft.com/office/word/2010/wordprocessingInk" xmlns:wne="http://schemas.microsoft.com/office/word/2006/wordml" xmlns:wps="http://schemas.microsoft.com/office/word/2010/wordprocessingShape" mc:Ignorable="w14 wp14">
   <w:abstractNum w:abstractNumId="0">
+    <w:nsid w:val="13832D66"/>
+    <w:multiLevelType w:val="hybridMultilevel"/>
+    <w:tmpl w:val="C30AD602"/>
+    <w:lvl w:ilvl="0" w:tplc="8056D194">
+      <w:numFmt w:val="bullet"/>
+      <w:lvlText w:val="-"/>
+      <w:lvlJc w:val="left"/>
+      <w:pPr>
+        <w:ind w:left="1080" w:hanging="360"/>
+      </w:pPr>
+      <w:rPr>
+        <w:rFonts w:ascii="Calibri" w:eastAsiaTheme="minorHAnsi" w:hAnsi="Calibri" w:cstheme="minorBidi" w:hint="default"/>
+      </w:rPr>
+    </w:lvl>
+    <w:lvl w:ilvl="1" w:tplc="04090003" w:tentative="1">
+      <w:start w:val="1"/>
+      <w:numFmt w:val="bullet"/>
+      <w:lvlText w:val="o"/>
+      <w:lvlJc w:val="left"/>
+      <w:pPr>
+        <w:ind w:left="1800" w:hanging="360"/>
+      </w:pPr>
+      <w:rPr>
+        <w:rFonts w:ascii="Courier New" w:hAnsi="Courier New" w:cs="Courier New" w:hint="default"/>
+      </w:rPr>
+    </w:lvl>
+    <w:lvl w:ilvl="2" w:tplc="04090005" w:tentative="1">
+      <w:start w:val="1"/>
+      <w:numFmt w:val="bullet"/>
+      <w:lvlText w:val=""/>
+      <w:lvlJc w:val="left"/>
+      <w:pPr>
+        <w:ind w:left="2520" w:hanging="360"/>
+      </w:pPr>
+      <w:rPr>
+        <w:rFonts w:ascii="Wingdings" w:hAnsi="Wingdings" w:hint="default"/>
+      </w:rPr>
+    </w:lvl>
+    <w:lvl w:ilvl="3" w:tplc="04090001" w:tentative="1">
+      <w:start w:val="1"/>
+      <w:numFmt w:val="bullet"/>
+      <w:lvlText w:val=""/>
+      <w:lvlJc w:val="left"/>
+      <w:pPr>
+        <w:ind w:left="3240" w:hanging="360"/>
+      </w:pPr>
+      <w:rPr>
+        <w:rFonts w:ascii="Symbol" w:hAnsi="Symbol" w:hint="default"/>
+      </w:rPr>
+    </w:lvl>
+    <w:lvl w:ilvl="4" w:tplc="04090003" w:tentative="1">
+      <w:start w:val="1"/>
+      <w:numFmt w:val="bullet"/>
+      <w:lvlText w:val="o"/>
+      <w:lvlJc w:val="left"/>
+      <w:pPr>
+        <w:ind w:left="3960" w:hanging="360"/>
+      </w:pPr>
+      <w:rPr>
+        <w:rFonts w:ascii="Courier New" w:hAnsi="Courier New" w:cs="Courier New" w:hint="default"/>
+      </w:rPr>
+    </w:lvl>
+    <w:lvl w:ilvl="5" w:tplc="04090005" w:tentative="1">
+      <w:start w:val="1"/>
+      <w:numFmt w:val="bullet"/>
+      <w:lvlText w:val=""/>
+      <w:lvlJc w:val="left"/>
+      <w:pPr>
+        <w:ind w:left="4680" w:hanging="360"/>
+      </w:pPr>
+      <w:rPr>
+        <w:rFonts w:ascii="Wingdings" w:hAnsi="Wingdings" w:hint="default"/>
+      </w:rPr>
+    </w:lvl>
+    <w:lvl w:ilvl="6" w:tplc="04090001" w:tentative="1">
+      <w:start w:val="1"/>
+      <w:numFmt w:val="bullet"/>
+      <w:lvlText w:val=""/>
+      <w:lvlJc w:val="left"/>
+      <w:pPr>
+        <w:ind w:left="5400" w:hanging="360"/>
+      </w:pPr>
+      <w:rPr>
+        <w:rFonts w:ascii="Symbol" w:hAnsi="Symbol" w:hint="default"/>
+      </w:rPr>
+    </w:lvl>
+    <w:lvl w:ilvl="7" w:tplc="04090003" w:tentative="1">
+      <w:start w:val="1"/>
+      <w:numFmt w:val="bullet"/>
+      <w:lvlText w:val="o"/>
+      <w:lvlJc w:val="left"/>
+      <w:pPr>
+        <w:ind w:left="6120" w:hanging="360"/>
+      </w:pPr>
+      <w:rPr>
+        <w:rFonts w:ascii="Courier New" w:hAnsi="Courier New" w:cs="Courier New" w:hint="default"/>
+      </w:rPr>
+    </w:lvl>
+    <w:lvl w:ilvl="8" w:tplc="04090005" w:tentative="1">
+      <w:start w:val="1"/>
+      <w:numFmt w:val="bullet"/>
+      <w:lvlText w:val=""/>
+      <w:lvlJc w:val="left"/>
+      <w:pPr>
+        <w:ind w:left="6840" w:hanging="360"/>
+      </w:pPr>
+      <w:rPr>
+        <w:rFonts w:ascii="Wingdings" w:hAnsi="Wingdings" w:hint="default"/>
+      </w:rPr>
+    </w:lvl>
+  </w:abstractNum>
+  <w:abstractNum w:abstractNumId="1">
+    <w:nsid w:val="2C4D4BCF"/>
+    <w:multiLevelType w:val="hybridMultilevel"/>
+    <w:tmpl w:val="BDC26DE2"/>
+    <w:lvl w:ilvl="0" w:tplc="443AC958">
+      <w:numFmt w:val="bullet"/>
+      <w:lvlText w:val="-"/>
+      <w:lvlJc w:val="left"/>
+      <w:pPr>
+        <w:ind w:left="1080" w:hanging="360"/>
+      </w:pPr>
+      <w:rPr>
+        <w:rFonts w:ascii="Calibri" w:eastAsiaTheme="minorHAnsi" w:hAnsi="Calibri" w:cstheme="minorBidi" w:hint="default"/>
+      </w:rPr>
+    </w:lvl>
+    <w:lvl w:ilvl="1" w:tplc="04090003" w:tentative="1">
+      <w:start w:val="1"/>
+      <w:numFmt w:val="bullet"/>
+      <w:lvlText w:val="o"/>
+      <w:lvlJc w:val="left"/>
+      <w:pPr>
+        <w:ind w:left="1800" w:hanging="360"/>
+      </w:pPr>
+      <w:rPr>
+        <w:rFonts w:ascii="Courier New" w:hAnsi="Courier New" w:cs="Courier New" w:hint="default"/>
+      </w:rPr>
+    </w:lvl>
+    <w:lvl w:ilvl="2" w:tplc="04090005" w:tentative="1">
+      <w:start w:val="1"/>
+      <w:numFmt w:val="bullet"/>
+      <w:lvlText w:val=""/>
+      <w:lvlJc w:val="left"/>
+      <w:pPr>
+        <w:ind w:left="2520" w:hanging="360"/>
+      </w:pPr>
+      <w:rPr>
+        <w:rFonts w:ascii="Wingdings" w:hAnsi="Wingdings" w:hint="default"/>
+      </w:rPr>
+    </w:lvl>
+    <w:lvl w:ilvl="3" w:tplc="04090001" w:tentative="1">
+      <w:start w:val="1"/>
+      <w:numFmt w:val="bullet"/>
+      <w:lvlText w:val=""/>
+      <w:lvlJc w:val="left"/>
+      <w:pPr>
+        <w:ind w:left="3240" w:hanging="360"/>
+      </w:pPr>
+      <w:rPr>
+        <w:rFonts w:ascii="Symbol" w:hAnsi="Symbol" w:hint="default"/>
+      </w:rPr>
+    </w:lvl>
+    <w:lvl w:ilvl="4" w:tplc="04090003" w:tentative="1">
+      <w:start w:val="1"/>
+      <w:numFmt w:val="bullet"/>
+      <w:lvlText w:val="o"/>
+      <w:lvlJc w:val="left"/>
+      <w:pPr>
+        <w:ind w:left="3960" w:hanging="360"/>
+      </w:pPr>
+      <w:rPr>
+        <w:rFonts w:ascii="Courier New" w:hAnsi="Courier New" w:cs="Courier New" w:hint="default"/>
+      </w:rPr>
+    </w:lvl>
+    <w:lvl w:ilvl="5" w:tplc="04090005" w:tentative="1">
+      <w:start w:val="1"/>
+      <w:numFmt w:val="bullet"/>
+      <w:lvlText w:val=""/>
+      <w:lvlJc w:val="left"/>
+      <w:pPr>
+        <w:ind w:left="4680" w:hanging="360"/>
+      </w:pPr>
+      <w:rPr>
+        <w:rFonts w:ascii="Wingdings" w:hAnsi="Wingdings" w:hint="default"/>
+      </w:rPr>
+    </w:lvl>
+    <w:lvl w:ilvl="6" w:tplc="04090001" w:tentative="1">
+      <w:start w:val="1"/>
+      <w:numFmt w:val="bullet"/>
+      <w:lvlText w:val=""/>
+      <w:lvlJc w:val="left"/>
+      <w:pPr>
+        <w:ind w:left="5400" w:hanging="360"/>
+      </w:pPr>
+      <w:rPr>
+        <w:rFonts w:ascii="Symbol" w:hAnsi="Symbol" w:hint="default"/>
+      </w:rPr>
+    </w:lvl>
+    <w:lvl w:ilvl="7" w:tplc="04090003" w:tentative="1">
+      <w:start w:val="1"/>
+      <w:numFmt w:val="bullet"/>
+      <w:lvlText w:val="o"/>
+      <w:lvlJc w:val="left"/>
+      <w:pPr>
+        <w:ind w:left="6120" w:hanging="360"/>
+      </w:pPr>
+      <w:rPr>
+        <w:rFonts w:ascii="Courier New" w:hAnsi="Courier New" w:cs="Courier New" w:hint="default"/>
+      </w:rPr>
+    </w:lvl>
+    <w:lvl w:ilvl="8" w:tplc="04090005" w:tentative="1">
+      <w:start w:val="1"/>
+      <w:numFmt w:val="bullet"/>
+      <w:lvlText w:val=""/>
+      <w:lvlJc w:val="left"/>
+      <w:pPr>
+        <w:ind w:left="6840" w:hanging="360"/>
+      </w:pPr>
+      <w:rPr>
+        <w:rFonts w:ascii="Wingdings" w:hAnsi="Wingdings" w:hint="default"/>
+      </w:rPr>
+    </w:lvl>
+  </w:abstractNum>
+  <w:abstractNum w:abstractNumId="2">
     <w:nsid w:val="3E822F76"/>
     <w:multiLevelType w:val="hybridMultilevel"/>
     <w:tmpl w:val="1BBC684A"/>
@@ -1007,7 +2249,231 @@
       </w:rPr>
     </w:lvl>
   </w:abstractNum>
-  <w:abstractNum w:abstractNumId="1">
+  <w:abstractNum w:abstractNumId="3">
+    <w:nsid w:val="4E803A7E"/>
+    <w:multiLevelType w:val="hybridMultilevel"/>
+    <w:tmpl w:val="91029D16"/>
+    <w:lvl w:ilvl="0" w:tplc="DBB44B1A">
+      <w:numFmt w:val="bullet"/>
+      <w:lvlText w:val="-"/>
+      <w:lvlJc w:val="left"/>
+      <w:pPr>
+        <w:ind w:left="720" w:hanging="360"/>
+      </w:pPr>
+      <w:rPr>
+        <w:rFonts w:ascii="Calibri" w:eastAsiaTheme="minorHAnsi" w:hAnsi="Calibri" w:cstheme="minorBidi" w:hint="default"/>
+      </w:rPr>
+    </w:lvl>
+    <w:lvl w:ilvl="1" w:tplc="04090003" w:tentative="1">
+      <w:start w:val="1"/>
+      <w:numFmt w:val="bullet"/>
+      <w:lvlText w:val="o"/>
+      <w:lvlJc w:val="left"/>
+      <w:pPr>
+        <w:ind w:left="1440" w:hanging="360"/>
+      </w:pPr>
+      <w:rPr>
+        <w:rFonts w:ascii="Courier New" w:hAnsi="Courier New" w:cs="Courier New" w:hint="default"/>
+      </w:rPr>
+    </w:lvl>
+    <w:lvl w:ilvl="2" w:tplc="04090005" w:tentative="1">
+      <w:start w:val="1"/>
+      <w:numFmt w:val="bullet"/>
+      <w:lvlText w:val=""/>
+      <w:lvlJc w:val="left"/>
+      <w:pPr>
+        <w:ind w:left="2160" w:hanging="360"/>
+      </w:pPr>
+      <w:rPr>
+        <w:rFonts w:ascii="Wingdings" w:hAnsi="Wingdings" w:hint="default"/>
+      </w:rPr>
+    </w:lvl>
+    <w:lvl w:ilvl="3" w:tplc="04090001" w:tentative="1">
+      <w:start w:val="1"/>
+      <w:numFmt w:val="bullet"/>
+      <w:lvlText w:val=""/>
+      <w:lvlJc w:val="left"/>
+      <w:pPr>
+        <w:ind w:left="2880" w:hanging="360"/>
+      </w:pPr>
+      <w:rPr>
+        <w:rFonts w:ascii="Symbol" w:hAnsi="Symbol" w:hint="default"/>
+      </w:rPr>
+    </w:lvl>
+    <w:lvl w:ilvl="4" w:tplc="04090003" w:tentative="1">
+      <w:start w:val="1"/>
+      <w:numFmt w:val="bullet"/>
+      <w:lvlText w:val="o"/>
+      <w:lvlJc w:val="left"/>
+      <w:pPr>
+        <w:ind w:left="3600" w:hanging="360"/>
+      </w:pPr>
+      <w:rPr>
+        <w:rFonts w:ascii="Courier New" w:hAnsi="Courier New" w:cs="Courier New" w:hint="default"/>
+      </w:rPr>
+    </w:lvl>
+    <w:lvl w:ilvl="5" w:tplc="04090005" w:tentative="1">
+      <w:start w:val="1"/>
+      <w:numFmt w:val="bullet"/>
+      <w:lvlText w:val=""/>
+      <w:lvlJc w:val="left"/>
+      <w:pPr>
+        <w:ind w:left="4320" w:hanging="360"/>
+      </w:pPr>
+      <w:rPr>
+        <w:rFonts w:ascii="Wingdings" w:hAnsi="Wingdings" w:hint="default"/>
+      </w:rPr>
+    </w:lvl>
+    <w:lvl w:ilvl="6" w:tplc="04090001" w:tentative="1">
+      <w:start w:val="1"/>
+      <w:numFmt w:val="bullet"/>
+      <w:lvlText w:val=""/>
+      <w:lvlJc w:val="left"/>
+      <w:pPr>
+        <w:ind w:left="5040" w:hanging="360"/>
+      </w:pPr>
+      <w:rPr>
+        <w:rFonts w:ascii="Symbol" w:hAnsi="Symbol" w:hint="default"/>
+      </w:rPr>
+    </w:lvl>
+    <w:lvl w:ilvl="7" w:tplc="04090003" w:tentative="1">
+      <w:start w:val="1"/>
+      <w:numFmt w:val="bullet"/>
+      <w:lvlText w:val="o"/>
+      <w:lvlJc w:val="left"/>
+      <w:pPr>
+        <w:ind w:left="5760" w:hanging="360"/>
+      </w:pPr>
+      <w:rPr>
+        <w:rFonts w:ascii="Courier New" w:hAnsi="Courier New" w:cs="Courier New" w:hint="default"/>
+      </w:rPr>
+    </w:lvl>
+    <w:lvl w:ilvl="8" w:tplc="04090005" w:tentative="1">
+      <w:start w:val="1"/>
+      <w:numFmt w:val="bullet"/>
+      <w:lvlText w:val=""/>
+      <w:lvlJc w:val="left"/>
+      <w:pPr>
+        <w:ind w:left="6480" w:hanging="360"/>
+      </w:pPr>
+      <w:rPr>
+        <w:rFonts w:ascii="Wingdings" w:hAnsi="Wingdings" w:hint="default"/>
+      </w:rPr>
+    </w:lvl>
+  </w:abstractNum>
+  <w:abstractNum w:abstractNumId="4">
+    <w:nsid w:val="58C826DD"/>
+    <w:multiLevelType w:val="hybridMultilevel"/>
+    <w:tmpl w:val="64D26078"/>
+    <w:lvl w:ilvl="0" w:tplc="39F28A76">
+      <w:numFmt w:val="bullet"/>
+      <w:lvlText w:val="-"/>
+      <w:lvlJc w:val="left"/>
+      <w:pPr>
+        <w:ind w:left="720" w:hanging="360"/>
+      </w:pPr>
+      <w:rPr>
+        <w:rFonts w:ascii="Calibri" w:eastAsiaTheme="minorHAnsi" w:hAnsi="Calibri" w:cstheme="minorBidi" w:hint="default"/>
+      </w:rPr>
+    </w:lvl>
+    <w:lvl w:ilvl="1" w:tplc="04090003" w:tentative="1">
+      <w:start w:val="1"/>
+      <w:numFmt w:val="bullet"/>
+      <w:lvlText w:val="o"/>
+      <w:lvlJc w:val="left"/>
+      <w:pPr>
+        <w:ind w:left="1440" w:hanging="360"/>
+      </w:pPr>
+      <w:rPr>
+        <w:rFonts w:ascii="Courier New" w:hAnsi="Courier New" w:cs="Courier New" w:hint="default"/>
+      </w:rPr>
+    </w:lvl>
+    <w:lvl w:ilvl="2" w:tplc="04090005" w:tentative="1">
+      <w:start w:val="1"/>
+      <w:numFmt w:val="bullet"/>
+      <w:lvlText w:val=""/>
+      <w:lvlJc w:val="left"/>
+      <w:pPr>
+        <w:ind w:left="2160" w:hanging="360"/>
+      </w:pPr>
+      <w:rPr>
+        <w:rFonts w:ascii="Wingdings" w:hAnsi="Wingdings" w:hint="default"/>
+      </w:rPr>
+    </w:lvl>
+    <w:lvl w:ilvl="3" w:tplc="04090001" w:tentative="1">
+      <w:start w:val="1"/>
+      <w:numFmt w:val="bullet"/>
+      <w:lvlText w:val=""/>
+      <w:lvlJc w:val="left"/>
+      <w:pPr>
+        <w:ind w:left="2880" w:hanging="360"/>
+      </w:pPr>
+      <w:rPr>
+        <w:rFonts w:ascii="Symbol" w:hAnsi="Symbol" w:hint="default"/>
+      </w:rPr>
+    </w:lvl>
+    <w:lvl w:ilvl="4" w:tplc="04090003" w:tentative="1">
+      <w:start w:val="1"/>
+      <w:numFmt w:val="bullet"/>
+      <w:lvlText w:val="o"/>
+      <w:lvlJc w:val="left"/>
+      <w:pPr>
+        <w:ind w:left="3600" w:hanging="360"/>
+      </w:pPr>
+      <w:rPr>
+        <w:rFonts w:ascii="Courier New" w:hAnsi="Courier New" w:cs="Courier New" w:hint="default"/>
+      </w:rPr>
+    </w:lvl>
+    <w:lvl w:ilvl="5" w:tplc="04090005" w:tentative="1">
+      <w:start w:val="1"/>
+      <w:numFmt w:val="bullet"/>
+      <w:lvlText w:val=""/>
+      <w:lvlJc w:val="left"/>
+      <w:pPr>
+        <w:ind w:left="4320" w:hanging="360"/>
+      </w:pPr>
+      <w:rPr>
+        <w:rFonts w:ascii="Wingdings" w:hAnsi="Wingdings" w:hint="default"/>
+      </w:rPr>
+    </w:lvl>
+    <w:lvl w:ilvl="6" w:tplc="04090001" w:tentative="1">
+      <w:start w:val="1"/>
+      <w:numFmt w:val="bullet"/>
+      <w:lvlText w:val=""/>
+      <w:lvlJc w:val="left"/>
+      <w:pPr>
+        <w:ind w:left="5040" w:hanging="360"/>
+      </w:pPr>
+      <w:rPr>
+        <w:rFonts w:ascii="Symbol" w:hAnsi="Symbol" w:hint="default"/>
+      </w:rPr>
+    </w:lvl>
+    <w:lvl w:ilvl="7" w:tplc="04090003" w:tentative="1">
+      <w:start w:val="1"/>
+      <w:numFmt w:val="bullet"/>
+      <w:lvlText w:val="o"/>
+      <w:lvlJc w:val="left"/>
+      <w:pPr>
+        <w:ind w:left="5760" w:hanging="360"/>
+      </w:pPr>
+      <w:rPr>
+        <w:rFonts w:ascii="Courier New" w:hAnsi="Courier New" w:cs="Courier New" w:hint="default"/>
+      </w:rPr>
+    </w:lvl>
+    <w:lvl w:ilvl="8" w:tplc="04090005" w:tentative="1">
+      <w:start w:val="1"/>
+      <w:numFmt w:val="bullet"/>
+      <w:lvlText w:val=""/>
+      <w:lvlJc w:val="left"/>
+      <w:pPr>
+        <w:ind w:left="6480" w:hanging="360"/>
+      </w:pPr>
+      <w:rPr>
+        <w:rFonts w:ascii="Wingdings" w:hAnsi="Wingdings" w:hint="default"/>
+      </w:rPr>
+    </w:lvl>
+  </w:abstractNum>
+  <w:abstractNum w:abstractNumId="5">
     <w:nsid w:val="69023562"/>
     <w:multiLevelType w:val="hybridMultilevel"/>
     <w:tmpl w:val="768A146E"/>
@@ -1119,7 +2585,119 @@
       </w:rPr>
     </w:lvl>
   </w:abstractNum>
-  <w:abstractNum w:abstractNumId="2">
+  <w:abstractNum w:abstractNumId="6">
+    <w:nsid w:val="79A46DC6"/>
+    <w:multiLevelType w:val="hybridMultilevel"/>
+    <w:tmpl w:val="EA22B974"/>
+    <w:lvl w:ilvl="0" w:tplc="2FE8685C">
+      <w:numFmt w:val="bullet"/>
+      <w:lvlText w:val="-"/>
+      <w:lvlJc w:val="left"/>
+      <w:pPr>
+        <w:ind w:left="720" w:hanging="360"/>
+      </w:pPr>
+      <w:rPr>
+        <w:rFonts w:ascii="Calibri" w:eastAsiaTheme="minorHAnsi" w:hAnsi="Calibri" w:cstheme="minorBidi" w:hint="default"/>
+      </w:rPr>
+    </w:lvl>
+    <w:lvl w:ilvl="1" w:tplc="04090003" w:tentative="1">
+      <w:start w:val="1"/>
+      <w:numFmt w:val="bullet"/>
+      <w:lvlText w:val="o"/>
+      <w:lvlJc w:val="left"/>
+      <w:pPr>
+        <w:ind w:left="1440" w:hanging="360"/>
+      </w:pPr>
+      <w:rPr>
+        <w:rFonts w:ascii="Courier New" w:hAnsi="Courier New" w:cs="Courier New" w:hint="default"/>
+      </w:rPr>
+    </w:lvl>
+    <w:lvl w:ilvl="2" w:tplc="04090005" w:tentative="1">
+      <w:start w:val="1"/>
+      <w:numFmt w:val="bullet"/>
+      <w:lvlText w:val=""/>
+      <w:lvlJc w:val="left"/>
+      <w:pPr>
+        <w:ind w:left="2160" w:hanging="360"/>
+      </w:pPr>
+      <w:rPr>
+        <w:rFonts w:ascii="Wingdings" w:hAnsi="Wingdings" w:hint="default"/>
+      </w:rPr>
+    </w:lvl>
+    <w:lvl w:ilvl="3" w:tplc="04090001" w:tentative="1">
+      <w:start w:val="1"/>
+      <w:numFmt w:val="bullet"/>
+      <w:lvlText w:val=""/>
+      <w:lvlJc w:val="left"/>
+      <w:pPr>
+        <w:ind w:left="2880" w:hanging="360"/>
+      </w:pPr>
+      <w:rPr>
+        <w:rFonts w:ascii="Symbol" w:hAnsi="Symbol" w:hint="default"/>
+      </w:rPr>
+    </w:lvl>
+    <w:lvl w:ilvl="4" w:tplc="04090003" w:tentative="1">
+      <w:start w:val="1"/>
+      <w:numFmt w:val="bullet"/>
+      <w:lvlText w:val="o"/>
+      <w:lvlJc w:val="left"/>
+      <w:pPr>
+        <w:ind w:left="3600" w:hanging="360"/>
+      </w:pPr>
+      <w:rPr>
+        <w:rFonts w:ascii="Courier New" w:hAnsi="Courier New" w:cs="Courier New" w:hint="default"/>
+      </w:rPr>
+    </w:lvl>
+    <w:lvl w:ilvl="5" w:tplc="04090005" w:tentative="1">
+      <w:start w:val="1"/>
+      <w:numFmt w:val="bullet"/>
+      <w:lvlText w:val=""/>
+      <w:lvlJc w:val="left"/>
+      <w:pPr>
+        <w:ind w:left="4320" w:hanging="360"/>
+      </w:pPr>
+      <w:rPr>
+        <w:rFonts w:ascii="Wingdings" w:hAnsi="Wingdings" w:hint="default"/>
+      </w:rPr>
+    </w:lvl>
+    <w:lvl w:ilvl="6" w:tplc="04090001" w:tentative="1">
+      <w:start w:val="1"/>
+      <w:numFmt w:val="bullet"/>
+      <w:lvlText w:val=""/>
+      <w:lvlJc w:val="left"/>
+      <w:pPr>
+        <w:ind w:left="5040" w:hanging="360"/>
+      </w:pPr>
+      <w:rPr>
+        <w:rFonts w:ascii="Symbol" w:hAnsi="Symbol" w:hint="default"/>
+      </w:rPr>
+    </w:lvl>
+    <w:lvl w:ilvl="7" w:tplc="04090003" w:tentative="1">
+      <w:start w:val="1"/>
+      <w:numFmt w:val="bullet"/>
+      <w:lvlText w:val="o"/>
+      <w:lvlJc w:val="left"/>
+      <w:pPr>
+        <w:ind w:left="5760" w:hanging="360"/>
+      </w:pPr>
+      <w:rPr>
+        <w:rFonts w:ascii="Courier New" w:hAnsi="Courier New" w:cs="Courier New" w:hint="default"/>
+      </w:rPr>
+    </w:lvl>
+    <w:lvl w:ilvl="8" w:tplc="04090005" w:tentative="1">
+      <w:start w:val="1"/>
+      <w:numFmt w:val="bullet"/>
+      <w:lvlText w:val=""/>
+      <w:lvlJc w:val="left"/>
+      <w:pPr>
+        <w:ind w:left="6480" w:hanging="360"/>
+      </w:pPr>
+      <w:rPr>
+        <w:rFonts w:ascii="Wingdings" w:hAnsi="Wingdings" w:hint="default"/>
+      </w:rPr>
+    </w:lvl>
+  </w:abstractNum>
+  <w:abstractNum w:abstractNumId="7">
     <w:nsid w:val="7E9A3ED7"/>
     <w:multiLevelType w:val="hybridMultilevel"/>
     <w:tmpl w:val="505AEE22"/>
@@ -1232,13 +2810,28 @@
     </w:lvl>
   </w:abstractNum>
   <w:num w:numId="1">
+    <w:abstractNumId w:val="5"/>
+  </w:num>
+  <w:num w:numId="2">
+    <w:abstractNumId w:val="2"/>
+  </w:num>
+  <w:num w:numId="3">
+    <w:abstractNumId w:val="7"/>
+  </w:num>
+  <w:num w:numId="4">
+    <w:abstractNumId w:val="3"/>
+  </w:num>
+  <w:num w:numId="5">
+    <w:abstractNumId w:val="4"/>
+  </w:num>
+  <w:num w:numId="6">
+    <w:abstractNumId w:val="0"/>
+  </w:num>
+  <w:num w:numId="7">
     <w:abstractNumId w:val="1"/>
   </w:num>
-  <w:num w:numId="2">
-    <w:abstractNumId w:val="0"/>
-  </w:num>
-  <w:num w:numId="3">
-    <w:abstractNumId w:val="2"/>
+  <w:num w:numId="8">
+    <w:abstractNumId w:val="6"/>
   </w:num>
 </w:numbering>
 </file>

</xml_diff>

<commit_message>
+ Added unit test cases to failsafe mnfy. + Changed documentation to reflect this + Failsafe Mnfy used to leave a '\n' at the end of file. This is wasteful, and was removed.
</commit_message>
<xml_diff>
--- a/Documentation.docx
+++ b/Documentation.docx
@@ -20,8 +20,31 @@
       </w:r>
     </w:p>
     <w:p>
-      <w:r>
-        <w:t>pyHasher normalizes a file and creates a hash for it. The normalization is done by running mnfy3 or mnfy2, and if both fail, falling back to mnfyfailsafe, then creating a sha512 hash of the output file. It can be run in either python2 or python3, as long as both are installed.</w:t>
+      <w:proofErr w:type="spellStart"/>
+      <w:proofErr w:type="gramStart"/>
+      <w:r>
+        <w:t>pyHasher</w:t>
+      </w:r>
+      <w:proofErr w:type="spellEnd"/>
+      <w:proofErr w:type="gramEnd"/>
+      <w:r>
+        <w:t xml:space="preserve"> normalizes a file and creates a hash for it. The normalization is done by running mnfy3 or mnfy2, and if both fail, falling back to </w:t>
+      </w:r>
+      <w:proofErr w:type="spellStart"/>
+      <w:r>
+        <w:t>mnfyfailsafe</w:t>
+      </w:r>
+      <w:proofErr w:type="spellEnd"/>
+      <w:r>
+        <w:t xml:space="preserve">, </w:t>
+      </w:r>
+      <w:proofErr w:type="gramStart"/>
+      <w:r>
+        <w:t>then</w:t>
+      </w:r>
+      <w:proofErr w:type="gramEnd"/>
+      <w:r>
+        <w:t xml:space="preserve"> creating a sha512 hash of the output file. It can be run in either python2 or python3, as long as both are installed.</w:t>
       </w:r>
       <w:r>
         <w:t xml:space="preserve"> </w:t>
@@ -47,7 +70,15 @@
     </w:p>
     <w:p>
       <w:r>
-        <w:t>Optionally, to see the normalized file, append ‘—dump’. (though this is only useful for debugging</w:t>
+        <w:t>Optionally, to see the normalized file, append ‘—dump’. (</w:t>
+      </w:r>
+      <w:proofErr w:type="gramStart"/>
+      <w:r>
+        <w:t>though</w:t>
+      </w:r>
+      <w:proofErr w:type="gramEnd"/>
+      <w:r>
+        <w:t xml:space="preserve"> this is only useful for debugging</w:t>
       </w:r>
       <w:r>
         <w:t>/test</w:t>
@@ -143,7 +174,15 @@
           </w:tcPr>
           <w:p>
             <w:r>
-              <w:t>*Cant be found/Does not exist</w:t>
+              <w:t>*</w:t>
+            </w:r>
+            <w:proofErr w:type="spellStart"/>
+            <w:r>
+              <w:t>Cant</w:t>
+            </w:r>
+            <w:proofErr w:type="spellEnd"/>
+            <w:r>
+              <w:t xml:space="preserve"> be found/Does not exist</w:t>
             </w:r>
           </w:p>
         </w:tc>
@@ -152,13 +191,34 @@
             <w:tcW w:w="2446" w:type="dxa"/>
           </w:tcPr>
           <w:p>
-            <w:r>
-              <w:t>ImportFrom module was not optional in 2.5</w:t>
-            </w:r>
-          </w:p>
-          <w:p>
-            <w:r>
-              <w:t>Set/SetComp/DictComp were introduced in 2.7</w:t>
+            <w:proofErr w:type="spellStart"/>
+            <w:r>
+              <w:t>ImportFrom</w:t>
+            </w:r>
+            <w:proofErr w:type="spellEnd"/>
+            <w:r>
+              <w:t xml:space="preserve"> module was not optional in 2.5</w:t>
+            </w:r>
+          </w:p>
+          <w:p>
+            <w:r>
+              <w:t>Set/</w:t>
+            </w:r>
+            <w:proofErr w:type="spellStart"/>
+            <w:r>
+              <w:t>SetComp</w:t>
+            </w:r>
+            <w:proofErr w:type="spellEnd"/>
+            <w:r>
+              <w:t>/</w:t>
+            </w:r>
+            <w:proofErr w:type="spellStart"/>
+            <w:r>
+              <w:t>DictComp</w:t>
+            </w:r>
+            <w:proofErr w:type="spellEnd"/>
+            <w:r>
+              <w:t xml:space="preserve"> were introduced in 2.7</w:t>
             </w:r>
           </w:p>
         </w:tc>
@@ -167,13 +227,34 @@
             <w:tcW w:w="2446" w:type="dxa"/>
           </w:tcPr>
           <w:p>
-            <w:r>
-              <w:t>ImportFrom module was not optional in 2.5</w:t>
-            </w:r>
-          </w:p>
-          <w:p>
-            <w:r>
-              <w:t>Set/SetComp/DictComp were introduced in 2.7</w:t>
+            <w:proofErr w:type="spellStart"/>
+            <w:r>
+              <w:t>ImportFrom</w:t>
+            </w:r>
+            <w:proofErr w:type="spellEnd"/>
+            <w:r>
+              <w:t xml:space="preserve"> module was not optional in 2.5</w:t>
+            </w:r>
+          </w:p>
+          <w:p>
+            <w:r>
+              <w:t>Set/</w:t>
+            </w:r>
+            <w:proofErr w:type="spellStart"/>
+            <w:r>
+              <w:t>SetComp</w:t>
+            </w:r>
+            <w:proofErr w:type="spellEnd"/>
+            <w:r>
+              <w:t>/</w:t>
+            </w:r>
+            <w:proofErr w:type="spellStart"/>
+            <w:r>
+              <w:t>DictComp</w:t>
+            </w:r>
+            <w:proofErr w:type="spellEnd"/>
+            <w:r>
+              <w:t xml:space="preserve"> were introduced in 2.7</w:t>
             </w:r>
           </w:p>
         </w:tc>
@@ -207,8 +288,13 @@
           <w:p/>
           <w:p>
             <w:r>
-              <w:t>+WithItem</w:t>
-            </w:r>
+              <w:t>+</w:t>
+            </w:r>
+            <w:proofErr w:type="spellStart"/>
+            <w:r>
+              <w:t>WithItem</w:t>
+            </w:r>
+            <w:proofErr w:type="spellEnd"/>
           </w:p>
           <w:p>
             <w:r>
@@ -222,18 +308,33 @@
           </w:p>
           <w:p>
             <w:r>
-              <w:t>+YieldFrom</w:t>
-            </w:r>
-          </w:p>
-          <w:p>
-            <w:r>
-              <w:t>+NonLocal</w:t>
-            </w:r>
-          </w:p>
-          <w:p>
-            <w:r>
-              <w:t>+Arg</w:t>
-            </w:r>
+              <w:t>+</w:t>
+            </w:r>
+            <w:proofErr w:type="spellStart"/>
+            <w:r>
+              <w:t>YieldFrom</w:t>
+            </w:r>
+            <w:proofErr w:type="spellEnd"/>
+          </w:p>
+          <w:p>
+            <w:r>
+              <w:t>+</w:t>
+            </w:r>
+            <w:proofErr w:type="spellStart"/>
+            <w:r>
+              <w:t>NonLocal</w:t>
+            </w:r>
+            <w:proofErr w:type="spellEnd"/>
+          </w:p>
+          <w:p>
+            <w:r>
+              <w:t>+</w:t>
+            </w:r>
+            <w:proofErr w:type="spellStart"/>
+            <w:r>
+              <w:t>Arg</w:t>
+            </w:r>
+            <w:proofErr w:type="spellEnd"/>
           </w:p>
           <w:p>
             <w:r>
@@ -243,13 +344,23 @@
           <w:p/>
           <w:p>
             <w:r>
-              <w:t>~ClassDef</w:t>
-            </w:r>
-          </w:p>
-          <w:p>
-            <w:r>
-              <w:t>~FunctionDef</w:t>
-            </w:r>
+              <w:t>~</w:t>
+            </w:r>
+            <w:proofErr w:type="spellStart"/>
+            <w:r>
+              <w:t>ClassDef</w:t>
+            </w:r>
+            <w:proofErr w:type="spellEnd"/>
+          </w:p>
+          <w:p>
+            <w:r>
+              <w:t>~</w:t>
+            </w:r>
+            <w:proofErr w:type="spellStart"/>
+            <w:r>
+              <w:t>FunctionDef</w:t>
+            </w:r>
+            <w:proofErr w:type="spellEnd"/>
           </w:p>
           <w:p>
             <w:r>
@@ -258,8 +369,13 @@
           </w:p>
           <w:p>
             <w:r>
-              <w:t>~ExceptHandler</w:t>
-            </w:r>
+              <w:t>~</w:t>
+            </w:r>
+            <w:proofErr w:type="spellStart"/>
+            <w:r>
+              <w:t>ExceptHandler</w:t>
+            </w:r>
+            <w:proofErr w:type="spellEnd"/>
           </w:p>
           <w:p>
             <w:r>
@@ -273,7 +389,23 @@
           </w:p>
           <w:p>
             <w:r>
-              <w:t>~TryExcept/TryFinally/Try</w:t>
+              <w:t>~</w:t>
+            </w:r>
+            <w:proofErr w:type="spellStart"/>
+            <w:r>
+              <w:t>TryExcept</w:t>
+            </w:r>
+            <w:proofErr w:type="spellEnd"/>
+            <w:r>
+              <w:t>/</w:t>
+            </w:r>
+            <w:proofErr w:type="spellStart"/>
+            <w:r>
+              <w:t>TryFinally</w:t>
+            </w:r>
+            <w:proofErr w:type="spellEnd"/>
+            <w:r>
+              <w:t>/Try</w:t>
             </w:r>
           </w:p>
           <w:p/>
@@ -289,8 +421,13 @@
           </w:p>
           <w:p>
             <w:r>
-              <w:t>-Repr</w:t>
-            </w:r>
+              <w:t>-</w:t>
+            </w:r>
+            <w:proofErr w:type="spellStart"/>
+            <w:r>
+              <w:t>Repr</w:t>
+            </w:r>
+            <w:proofErr w:type="spellEnd"/>
           </w:p>
           <w:p>
             <w:pPr>
@@ -384,9 +521,11 @@
             <w:tcW w:w="2495" w:type="dxa"/>
           </w:tcPr>
           <w:p>
+            <w:proofErr w:type="spellStart"/>
             <w:r>
               <w:t>WithItem</w:t>
             </w:r>
+            <w:proofErr w:type="spellEnd"/>
           </w:p>
         </w:tc>
         <w:tc>
@@ -544,9 +683,11 @@
             <w:tcW w:w="2495" w:type="dxa"/>
           </w:tcPr>
           <w:p>
+            <w:proofErr w:type="spellStart"/>
             <w:r>
               <w:t>YieldFrom</w:t>
             </w:r>
+            <w:proofErr w:type="spellEnd"/>
           </w:p>
         </w:tc>
         <w:tc>
@@ -594,9 +735,11 @@
             <w:tcW w:w="2495" w:type="dxa"/>
           </w:tcPr>
           <w:p>
+            <w:proofErr w:type="spellStart"/>
             <w:r>
               <w:t>NonLocal</w:t>
             </w:r>
+            <w:proofErr w:type="spellEnd"/>
           </w:p>
         </w:tc>
         <w:tc>
@@ -644,9 +787,11 @@
             <w:tcW w:w="2495" w:type="dxa"/>
           </w:tcPr>
           <w:p>
+            <w:proofErr w:type="spellStart"/>
             <w:r>
               <w:t>Arg</w:t>
             </w:r>
+            <w:proofErr w:type="spellEnd"/>
           </w:p>
         </w:tc>
         <w:tc>
@@ -744,9 +889,11 @@
             <w:tcW w:w="2495" w:type="dxa"/>
           </w:tcPr>
           <w:p>
+            <w:proofErr w:type="spellStart"/>
             <w:r>
               <w:t>ClassDef</w:t>
             </w:r>
+            <w:proofErr w:type="spellEnd"/>
           </w:p>
         </w:tc>
         <w:tc>
@@ -794,7 +941,23 @@
               </w:tabs>
             </w:pPr>
             <w:r>
-              <w:t>Keywords, *args and kwargs Removed.</w:t>
+              <w:t>Keywords, *</w:t>
+            </w:r>
+            <w:proofErr w:type="spellStart"/>
+            <w:r>
+              <w:t>args</w:t>
+            </w:r>
+            <w:proofErr w:type="spellEnd"/>
+            <w:r>
+              <w:t xml:space="preserve"> and </w:t>
+            </w:r>
+            <w:proofErr w:type="spellStart"/>
+            <w:r>
+              <w:t>kwargs</w:t>
+            </w:r>
+            <w:proofErr w:type="spellEnd"/>
+            <w:r>
+              <w:t xml:space="preserve"> Removed.</w:t>
             </w:r>
           </w:p>
         </w:tc>
@@ -809,8 +972,13 @@
           </w:tcPr>
           <w:p>
             <w:r>
-              <w:t>Function Def</w:t>
-            </w:r>
+              <w:t xml:space="preserve">Function </w:t>
+            </w:r>
+            <w:proofErr w:type="spellStart"/>
+            <w:r>
+              <w:t>Def</w:t>
+            </w:r>
+            <w:proofErr w:type="spellEnd"/>
           </w:p>
         </w:tc>
         <w:tc>
@@ -921,8 +1089,13 @@
                 <w:tab w:val="right" w:pos="4700"/>
               </w:tabs>
             </w:pPr>
-            <w:r>
-              <w:t>Tracebacks added</w:t>
+            <w:proofErr w:type="spellStart"/>
+            <w:r>
+              <w:t>Tracebacks</w:t>
+            </w:r>
+            <w:proofErr w:type="spellEnd"/>
+            <w:r>
+              <w:t xml:space="preserve"> added</w:t>
             </w:r>
           </w:p>
         </w:tc>
@@ -936,9 +1109,11 @@
             <w:tcW w:w="2495" w:type="dxa"/>
           </w:tcPr>
           <w:p>
+            <w:proofErr w:type="spellStart"/>
             <w:r>
               <w:t>ExceptHandler</w:t>
             </w:r>
+            <w:proofErr w:type="spellEnd"/>
           </w:p>
         </w:tc>
         <w:tc>
@@ -972,7 +1147,15 @@
               </w:tabs>
             </w:pPr>
             <w:r>
-              <w:t>Both expr? And identifier? Handled in same way.</w:t>
+              <w:t xml:space="preserve">Both </w:t>
+            </w:r>
+            <w:proofErr w:type="spellStart"/>
+            <w:r>
+              <w:t>expr</w:t>
+            </w:r>
+            <w:proofErr w:type="spellEnd"/>
+            <w:r>
+              <w:t>? And identifier? Handled in same way.</w:t>
             </w:r>
           </w:p>
           <w:p>
@@ -1045,8 +1228,21 @@
                 <w:tab w:val="right" w:pos="4700"/>
               </w:tabs>
             </w:pPr>
-            <w:r>
-              <w:t>WithItem replaced. However the safe-transformation “CombineWithStatements” was not ported to 2.7</w:t>
+            <w:proofErr w:type="spellStart"/>
+            <w:r>
+              <w:t>WithItem</w:t>
+            </w:r>
+            <w:proofErr w:type="spellEnd"/>
+            <w:r>
+              <w:t xml:space="preserve"> replaced. However the safe-transformation “</w:t>
+            </w:r>
+            <w:proofErr w:type="spellStart"/>
+            <w:r>
+              <w:t>CombineWithStatements</w:t>
+            </w:r>
+            <w:proofErr w:type="spellEnd"/>
+            <w:r>
+              <w:t>” was not ported to 2.7</w:t>
             </w:r>
             <w:r>
               <w:t xml:space="preserve"> </w:t>
@@ -1113,7 +1309,23 @@
               </w:tabs>
             </w:pPr>
             <w:r>
-              <w:t>Keyword only args, annotations and default keyword args removed.</w:t>
+              <w:t xml:space="preserve">Keyword only </w:t>
+            </w:r>
+            <w:proofErr w:type="spellStart"/>
+            <w:r>
+              <w:t>args</w:t>
+            </w:r>
+            <w:proofErr w:type="spellEnd"/>
+            <w:r>
+              <w:t xml:space="preserve">, annotations and default keyword </w:t>
+            </w:r>
+            <w:proofErr w:type="spellStart"/>
+            <w:r>
+              <w:t>args</w:t>
+            </w:r>
+            <w:proofErr w:type="spellEnd"/>
+            <w:r>
+              <w:t xml:space="preserve"> removed.</w:t>
             </w:r>
           </w:p>
         </w:tc>
@@ -1182,20 +1394,22 @@
             <w:r>
               <w:t>. However the safe-transformation “</w:t>
             </w:r>
+            <w:proofErr w:type="spellStart"/>
             <w:r>
               <w:t>visit_TryExcept</w:t>
             </w:r>
+            <w:proofErr w:type="spellEnd"/>
             <w:r>
               <w:t>” in “</w:t>
             </w:r>
+            <w:proofErr w:type="spellStart"/>
             <w:r>
               <w:t>EliminateUnusedConstants</w:t>
             </w:r>
+            <w:proofErr w:type="spellEnd"/>
             <w:r>
               <w:t>” has not been ported.</w:t>
             </w:r>
-            <w:bookmarkStart w:id="0" w:name="_GoBack"/>
-            <w:bookmarkEnd w:id="0"/>
           </w:p>
         </w:tc>
       </w:tr>
@@ -1296,7 +1510,15 @@
               </w:tabs>
             </w:pPr>
             <w:r>
-              <w:t>But remain print(‘hello’) in mnfy3.3.</w:t>
+              <w:t xml:space="preserve">But remain </w:t>
+            </w:r>
+            <w:proofErr w:type="gramStart"/>
+            <w:r>
+              <w:t>print(</w:t>
+            </w:r>
+            <w:proofErr w:type="gramEnd"/>
+            <w:r>
+              <w:t>‘hello’) in mnfy3.3.</w:t>
             </w:r>
           </w:p>
         </w:tc>
@@ -1392,9 +1614,11 @@
             <w:tcW w:w="2495" w:type="dxa"/>
           </w:tcPr>
           <w:p>
+            <w:proofErr w:type="spellStart"/>
             <w:r>
               <w:t>Repr</w:t>
             </w:r>
+            <w:proofErr w:type="spellEnd"/>
           </w:p>
         </w:tc>
         <w:tc>
@@ -1452,8 +1676,29 @@
                 <w:tab w:val="right" w:pos="4700"/>
               </w:tabs>
             </w:pPr>
-            <w:r>
-              <w:t>Repr is theoretically implemented, but ast.parse()  treats repr as a function call instead of a node, so its</w:t>
+            <w:proofErr w:type="spellStart"/>
+            <w:r>
+              <w:t>Repr</w:t>
+            </w:r>
+            <w:proofErr w:type="spellEnd"/>
+            <w:r>
+              <w:t xml:space="preserve"> is theoretically implemented, but </w:t>
+            </w:r>
+            <w:proofErr w:type="spellStart"/>
+            <w:r>
+              <w:t>ast.parse</w:t>
+            </w:r>
+            <w:proofErr w:type="spellEnd"/>
+            <w:r>
+              <w:t xml:space="preserve">()  treats </w:t>
+            </w:r>
+            <w:proofErr w:type="spellStart"/>
+            <w:r>
+              <w:t>repr</w:t>
+            </w:r>
+            <w:proofErr w:type="spellEnd"/>
+            <w:r>
+              <w:t xml:space="preserve"> as a function call instead of a node, so its</w:t>
             </w:r>
           </w:p>
           <w:p>
@@ -1462,8 +1707,13 @@
                 <w:tab w:val="right" w:pos="4700"/>
               </w:tabs>
             </w:pPr>
-            <w:r>
-              <w:t xml:space="preserve">not possible to test.  (The code is never executed) </w:t>
+            <w:proofErr w:type="gramStart"/>
+            <w:r>
+              <w:t>not</w:t>
+            </w:r>
+            <w:proofErr w:type="gramEnd"/>
+            <w:r>
+              <w:t xml:space="preserve"> possible to test.  (The code is never executed) </w:t>
             </w:r>
           </w:p>
         </w:tc>
@@ -1597,9 +1847,11 @@
             </w:r>
           </w:p>
           <w:p>
+            <w:proofErr w:type="gramStart"/>
             <w:r>
               <w:t>Which has different meaning.</w:t>
             </w:r>
+            <w:proofErr w:type="gramEnd"/>
           </w:p>
         </w:tc>
         <w:tc>
@@ -1618,8 +1870,29 @@
           </w:tcPr>
           <w:p>
             <w:r>
-              <w:t>No impact on hashing because its consistant. Is an issue for mnfy’s standalone goals of portable code.</w:t>
-            </w:r>
+              <w:t xml:space="preserve">No impact on hashing because its </w:t>
+            </w:r>
+            <w:proofErr w:type="spellStart"/>
+            <w:r>
+              <w:t>consistant</w:t>
+            </w:r>
+            <w:proofErr w:type="spellEnd"/>
+            <w:r>
+              <w:t xml:space="preserve">. Is an issue for </w:t>
+            </w:r>
+            <w:proofErr w:type="spellStart"/>
+            <w:r>
+              <w:t>mnfy’s</w:t>
+            </w:r>
+            <w:proofErr w:type="spellEnd"/>
+            <w:r>
+              <w:t xml:space="preserve"> standalone goals of portable </w:t>
+            </w:r>
+            <w:proofErr w:type="gramStart"/>
+            <w:r>
+              <w:t>code.</w:t>
+            </w:r>
+            <w:proofErr w:type="gramEnd"/>
           </w:p>
         </w:tc>
         <w:tc>
@@ -1642,7 +1915,15 @@
           </w:tcPr>
           <w:p>
             <w:r>
-              <w:t>No action required for hashing /RedHat purposes.</w:t>
+              <w:t>No action required for hashing /</w:t>
+            </w:r>
+            <w:proofErr w:type="spellStart"/>
+            <w:r>
+              <w:t>RedHat</w:t>
+            </w:r>
+            <w:proofErr w:type="spellEnd"/>
+            <w:r>
+              <w:t xml:space="preserve"> purposes.</w:t>
             </w:r>
           </w:p>
         </w:tc>
@@ -1668,7 +1949,31 @@
           </w:tcPr>
           <w:p>
             <w:r>
-              <w:t>Some docstrings are referenced by __doc__ call in python. Docstrings are removed by mnfy, causing compile/run problems.</w:t>
+              <w:t xml:space="preserve">Some </w:t>
+            </w:r>
+            <w:proofErr w:type="spellStart"/>
+            <w:r>
+              <w:t>docstrings</w:t>
+            </w:r>
+            <w:proofErr w:type="spellEnd"/>
+            <w:r>
+              <w:t xml:space="preserve"> are referenced by __doc__ call in python. </w:t>
+            </w:r>
+            <w:proofErr w:type="spellStart"/>
+            <w:r>
+              <w:t>Docstrings</w:t>
+            </w:r>
+            <w:proofErr w:type="spellEnd"/>
+            <w:r>
+              <w:t xml:space="preserve"> are removed by </w:t>
+            </w:r>
+            <w:proofErr w:type="spellStart"/>
+            <w:r>
+              <w:t>mnfy</w:t>
+            </w:r>
+            <w:proofErr w:type="spellEnd"/>
+            <w:r>
+              <w:t>, causing compile/run problems.</w:t>
             </w:r>
           </w:p>
         </w:tc>
@@ -1688,7 +1993,15 @@
           </w:tcPr>
           <w:p>
             <w:r>
-              <w:t>No impact on hashing because code does not need to compile and removal of docstrings is consistent.</w:t>
+              <w:t xml:space="preserve">No impact on hashing because code does not need to compile and removal of </w:t>
+            </w:r>
+            <w:proofErr w:type="spellStart"/>
+            <w:r>
+              <w:t>docstrings</w:t>
+            </w:r>
+            <w:proofErr w:type="spellEnd"/>
+            <w:r>
+              <w:t xml:space="preserve"> is consistent.</w:t>
             </w:r>
           </w:p>
         </w:tc>
@@ -1708,7 +2021,15 @@
           </w:tcPr>
           <w:p>
             <w:r>
-              <w:t>No action required for hashing/RedHat purposes.</w:t>
+              <w:t>No action required for hashing/</w:t>
+            </w:r>
+            <w:proofErr w:type="spellStart"/>
+            <w:r>
+              <w:t>RedHat</w:t>
+            </w:r>
+            <w:proofErr w:type="spellEnd"/>
+            <w:r>
+              <w:t xml:space="preserve"> purposes.</w:t>
             </w:r>
           </w:p>
         </w:tc>
@@ -1845,7 +2166,15 @@
     </w:p>
     <w:p>
       <w:r>
-        <w:t>/libs/mnfy33/verify_mnfy.py - Coverage Testing  (written by Brett Cannon)</w:t>
+        <w:t xml:space="preserve">/libs/mnfy33/verify_mnfy.py - Coverage </w:t>
+      </w:r>
+      <w:proofErr w:type="gramStart"/>
+      <w:r>
+        <w:t>Testing  (</w:t>
+      </w:r>
+      <w:proofErr w:type="gramEnd"/>
+      <w:r>
+        <w:t>written by Brett Cannon)</w:t>
       </w:r>
     </w:p>
     <w:p>
@@ -1862,7 +2191,15 @@
         </w:numPr>
       </w:pPr>
       <w:r>
-        <w:t>Fails on test_empty_Try because unused try transform has not been ported.</w:t>
+        <w:t xml:space="preserve">Fails on </w:t>
+      </w:r>
+      <w:proofErr w:type="spellStart"/>
+      <w:r>
+        <w:t>test_empty_Try</w:t>
+      </w:r>
+      <w:proofErr w:type="spellEnd"/>
+      <w:r>
+        <w:t xml:space="preserve"> because unused try transform has not been ported.</w:t>
       </w:r>
     </w:p>
     <w:p>
@@ -1879,21 +2216,55 @@
         </w:numPr>
       </w:pPr>
       <w:r>
-        <w:t>Fails on aifc.py because of Issue#3 and on urllib because of Issue#1.</w:t>
+        <w:t xml:space="preserve">Fails on aifc.py because of Issue#3 and on </w:t>
+      </w:r>
+      <w:proofErr w:type="spellStart"/>
+      <w:r>
+        <w:t>urllib</w:t>
+      </w:r>
+      <w:proofErr w:type="spellEnd"/>
+      <w:r>
+        <w:t xml:space="preserve"> because of Issue#1.</w:t>
       </w:r>
     </w:p>
     <w:p>
       <w:r>
-        <w:t>Unit Testing of MnfyFailSafe</w:t>
-      </w:r>
-      <w:r>
-        <w:t xml:space="preserve"> – Informally tested, no test scripts saved.</w:t>
-      </w:r>
+        <w:t>/libs/mnfyFailSafe</w:t>
+      </w:r>
+      <w:r>
+        <w:t>/test_mnfy.py</w:t>
+      </w:r>
+      <w:r>
+        <w:t xml:space="preserve"> - </w:t>
+      </w:r>
+      <w:r>
+        <w:t xml:space="preserve">Unit Testing of </w:t>
+      </w:r>
+      <w:proofErr w:type="spellStart"/>
+      <w:r>
+        <w:t>MnfyFailSafe</w:t>
+      </w:r>
+      <w:proofErr w:type="spellEnd"/>
+      <w:r>
+        <w:t xml:space="preserve"> </w:t>
+      </w:r>
+      <w:bookmarkStart w:id="0" w:name="_GoBack"/>
+      <w:bookmarkEnd w:id="0"/>
     </w:p>
     <w:p>
-      <w:r>
-        <w:t>testHasher.py – Testing of hashing function/blackbox testing/testing multiple environments.</w:t>
-      </w:r>
+      <w:proofErr w:type="gramStart"/>
+      <w:r>
+        <w:t>testHasher.py – Testing of hashing function/</w:t>
+      </w:r>
+      <w:proofErr w:type="spellStart"/>
+      <w:r>
+        <w:t>blackbox</w:t>
+      </w:r>
+      <w:proofErr w:type="spellEnd"/>
+      <w:r>
+        <w:t xml:space="preserve"> testing/testing multiple environments.</w:t>
+      </w:r>
+      <w:proofErr w:type="gramEnd"/>
     </w:p>
     <w:p>
       <w:r>

</xml_diff>

<commit_message>
+ Added installation instruction to document (Forgot to mention that both python 2.7 and 3.3 need to be installed) + Modified documentation of failsafe mnfy function which said it returned type [lines] instead of "lines"
</commit_message>
<xml_diff>
--- a/Documentation.docx
+++ b/Documentation.docx
@@ -10,11 +10,12 @@
         <w:t>Report on the python hashing implementation.</w:t>
       </w:r>
     </w:p>
-    <w:p/>
     <w:p>
       <w:pPr>
         <w:pStyle w:val="Heading2"/>
       </w:pPr>
+      <w:bookmarkStart w:id="0" w:name="_GoBack"/>
+      <w:bookmarkEnd w:id="0"/>
       <w:r>
         <w:t>General Overview:</w:t>
       </w:r>
@@ -85,6 +86,55 @@
       </w:r>
       <w:r>
         <w:t>)</w:t>
+      </w:r>
+    </w:p>
+    <w:p>
+      <w:pPr>
+        <w:pStyle w:val="Heading2"/>
+      </w:pPr>
+      <w:r>
+        <w:t>Requirements/Install:</w:t>
+      </w:r>
+    </w:p>
+    <w:p>
+      <w:r>
+        <w:t xml:space="preserve">The code is </w:t>
+      </w:r>
+      <w:proofErr w:type="spellStart"/>
+      <w:r>
+        <w:t>self contained</w:t>
+      </w:r>
+      <w:proofErr w:type="spellEnd"/>
+      <w:r>
+        <w:t xml:space="preserve">, and uses relative paths to access everything. However the entry point function </w:t>
+      </w:r>
+      <w:proofErr w:type="spellStart"/>
+      <w:r>
+        <w:t>pyHasher</w:t>
+      </w:r>
+      <w:proofErr w:type="spellEnd"/>
+      <w:r>
+        <w:t xml:space="preserve"> assumes that both Python 2.7 and Python 3.3 are installed. The</w:t>
+      </w:r>
+      <w:r>
+        <w:t xml:space="preserve"> </w:t>
+      </w:r>
+      <w:r>
+        <w:t xml:space="preserve">python environment names need to be </w:t>
+      </w:r>
+      <w:r>
+        <w:t>set</w:t>
+      </w:r>
+      <w:r>
+        <w:t xml:space="preserve"> in the </w:t>
+      </w:r>
+      <w:proofErr w:type="spellStart"/>
+      <w:r>
+        <w:t>config</w:t>
+      </w:r>
+      <w:proofErr w:type="spellEnd"/>
+      <w:r>
+        <w:t xml:space="preserve"> variables at the top of pyHasher.py.</w:t>
       </w:r>
     </w:p>
     <w:p>
@@ -1719,6 +1769,12 @@
         </w:tc>
       </w:tr>
     </w:tbl>
+    <w:p/>
+    <w:p>
+      <w:r>
+        <w:br w:type="page"/>
+      </w:r>
+    </w:p>
     <w:p/>
     <w:p>
       <w:pPr>
@@ -1938,7 +1994,6 @@
           </w:tcPr>
           <w:p>
             <w:r>
-              <w:lastRenderedPageBreak/>
               <w:t>2</w:t>
             </w:r>
           </w:p>
@@ -2229,13 +2284,7 @@
     </w:p>
     <w:p>
       <w:r>
-        <w:t>/libs/mnfyFailSafe</w:t>
-      </w:r>
-      <w:r>
-        <w:t>/test_mnfy.py</w:t>
-      </w:r>
-      <w:r>
-        <w:t xml:space="preserve"> - </w:t>
+        <w:t xml:space="preserve">/libs/mnfyFailSafe/test_mnfy.py - </w:t>
       </w:r>
       <w:r>
         <w:t xml:space="preserve">Unit Testing of </w:t>
@@ -2248,8 +2297,6 @@
       <w:r>
         <w:t xml:space="preserve"> </w:t>
       </w:r>
-      <w:bookmarkStart w:id="0" w:name="_GoBack"/>
-      <w:bookmarkEnd w:id="0"/>
     </w:p>
     <w:p>
       <w:proofErr w:type="gramStart"/>

</xml_diff>